<commit_message>
Add --noreload parameter to launch the django server
</commit_message>
<xml_diff>
--- a/docs/Installation Instructions for Windows.docx
+++ b/docs/Installation Instructions for Windows.docx
@@ -1,6 +1,6 @@
 
 <file path=word/document.xml><?xml version="1.0" encoding="utf-8"?>
-<w:document xmlns:wpc="http://schemas.microsoft.com/office/word/2010/wordprocessingCanvas" xmlns:mc="http://schemas.openxmlformats.org/markup-compatibility/2006" xmlns:o="urn:schemas-microsoft-com:office:office" xmlns:r="http://schemas.openxmlformats.org/officeDocument/2006/relationships" xmlns:m="http://schemas.openxmlformats.org/officeDocument/2006/math" xmlns:v="urn:schemas-microsoft-com:vml" xmlns:wp14="http://schemas.microsoft.com/office/word/2010/wordprocessingDrawing" xmlns:wp="http://schemas.openxmlformats.org/drawingml/2006/wordprocessingDrawing" xmlns:w10="urn:schemas-microsoft-com:office:word" xmlns:w="http://schemas.openxmlformats.org/wordprocessingml/2006/main" xmlns:w14="http://schemas.microsoft.com/office/word/2010/wordml" xmlns:w15="http://schemas.microsoft.com/office/word/2012/wordml" xmlns:wpg="http://schemas.microsoft.com/office/word/2010/wordprocessingGroup" xmlns:wpi="http://schemas.microsoft.com/office/word/2010/wordprocessingInk" xmlns:wne="http://schemas.microsoft.com/office/word/2006/wordml" xmlns:wps="http://schemas.microsoft.com/office/word/2010/wordprocessingShape" mc:Ignorable="w14 w15 wp14">
+<w:document xmlns:wpc="http://schemas.microsoft.com/office/word/2010/wordprocessingCanvas" xmlns:mo="http://schemas.microsoft.com/office/mac/office/2008/main" xmlns:mc="http://schemas.openxmlformats.org/markup-compatibility/2006" xmlns:mv="urn:schemas-microsoft-com:mac:vml" xmlns:o="urn:schemas-microsoft-com:office:office" xmlns:r="http://schemas.openxmlformats.org/officeDocument/2006/relationships" xmlns:m="http://schemas.openxmlformats.org/officeDocument/2006/math" xmlns:v="urn:schemas-microsoft-com:vml" xmlns:wp14="http://schemas.microsoft.com/office/word/2010/wordprocessingDrawing" xmlns:wp="http://schemas.openxmlformats.org/drawingml/2006/wordprocessingDrawing" xmlns:w10="urn:schemas-microsoft-com:office:word" xmlns:w="http://schemas.openxmlformats.org/wordprocessingml/2006/main" xmlns:w14="http://schemas.microsoft.com/office/word/2010/wordml" xmlns:wpg="http://schemas.microsoft.com/office/word/2010/wordprocessingGroup" xmlns:wpi="http://schemas.microsoft.com/office/word/2010/wordprocessingInk" xmlns:wne="http://schemas.microsoft.com/office/word/2006/wordml" xmlns:wps="http://schemas.microsoft.com/office/word/2010/wordprocessingShape" mc:Ignorable="w14 wp14">
   <w:background w:color="FFFFFF"/>
   <w:body>
     <w:p>
@@ -112,7 +112,7 @@
       <w:r>
         <w:t xml:space="preserve"> (</w:t>
       </w:r>
-      <w:hyperlink r:id="rId5" w:history="1">
+      <w:hyperlink r:id="rId6" w:history="1">
         <w:r>
           <w:rPr>
             <w:rStyle w:val="Hyperlink"/>
@@ -186,7 +186,7 @@
       <w:r>
         <w:t xml:space="preserve">We need pip to do the installation of the required dependencies.  pip requires setuptools and it has to be installed first, before pip can run: </w:t>
       </w:r>
-      <w:hyperlink r:id="rId6">
+      <w:hyperlink r:id="rId7">
         <w:r>
           <w:rPr>
             <w:color w:val="1155CC"/>
@@ -546,7 +546,7 @@
       <w:r>
         <w:t>Download django-auth-ldap package from pypi (</w:t>
       </w:r>
-      <w:hyperlink r:id="rId7" w:history="1">
+      <w:hyperlink r:id="rId8" w:history="1">
         <w:r>
           <w:rPr>
             <w:rStyle w:val="Hyperlink"/>
@@ -651,7 +651,7 @@
       <w:r>
         <w:t>Download lxml from pypi (</w:t>
       </w:r>
-      <w:hyperlink r:id="rId8" w:history="1">
+      <w:hyperlink r:id="rId9" w:history="1">
         <w:r>
           <w:rPr>
             <w:rStyle w:val="Hyperlink"/>
@@ -851,8 +851,6 @@
           <w:numId w:val="22"/>
         </w:numPr>
       </w:pPr>
-      <w:bookmarkStart w:id="0" w:name="_GoBack"/>
-      <w:bookmarkEnd w:id="0"/>
       <w:r>
         <w:t>python manage.py migrate</w:t>
       </w:r>
@@ -1139,6 +1137,14 @@
         </w:rPr>
         <w:t>python manage.py runserver</w:t>
       </w:r>
+      <w:r>
+        <w:rPr>
+          <w:rFonts w:eastAsia="Times New Roman"/>
+          <w:sz w:val="23"/>
+          <w:szCs w:val="23"/>
+        </w:rPr>
+        <w:t xml:space="preserve"> --noreload</w:t>
+      </w:r>
     </w:p>
     <w:p>
       <w:pPr>
@@ -1184,6 +1190,16 @@
         </w:rPr>
         <w:t>, instead of using python manage.py runserver, use: python manage.py runserver 0.0.0.0:&lt;port&gt;</w:t>
       </w:r>
+      <w:r>
+        <w:rPr>
+          <w:rFonts w:eastAsia="Times New Roman"/>
+          <w:sz w:val="23"/>
+          <w:szCs w:val="23"/>
+        </w:rPr>
+        <w:t xml:space="preserve"> --noreload</w:t>
+      </w:r>
+      <w:bookmarkStart w:id="0" w:name="_GoBack"/>
+      <w:bookmarkEnd w:id="0"/>
     </w:p>
     <w:p>
       <w:pPr>
@@ -1215,7 +1231,7 @@
       <w:r>
         <w:t xml:space="preserve">For Materials Data Curation System, Go to:  </w:t>
       </w:r>
-      <w:hyperlink r:id="rId9">
+      <w:hyperlink r:id="rId10">
         <w:r>
           <w:rPr>
             <w:color w:val="1155CC"/>
@@ -1240,7 +1256,7 @@
       <w:r>
         <w:t xml:space="preserve">For Materials Data Curation Administration, Go to:  </w:t>
       </w:r>
-      <w:hyperlink r:id="rId10">
+      <w:hyperlink r:id="rId11">
         <w:r>
           <w:rPr>
             <w:color w:val="1155CC"/>
@@ -1263,8 +1279,8 @@
 </file>
 
 <file path=word/numbering.xml><?xml version="1.0" encoding="utf-8"?>
-<w:numbering xmlns:wpc="http://schemas.microsoft.com/office/word/2010/wordprocessingCanvas" xmlns:mc="http://schemas.openxmlformats.org/markup-compatibility/2006" xmlns:o="urn:schemas-microsoft-com:office:office" xmlns:r="http://schemas.openxmlformats.org/officeDocument/2006/relationships" xmlns:m="http://schemas.openxmlformats.org/officeDocument/2006/math" xmlns:v="urn:schemas-microsoft-com:vml" xmlns:wp14="http://schemas.microsoft.com/office/word/2010/wordprocessingDrawing" xmlns:wp="http://schemas.openxmlformats.org/drawingml/2006/wordprocessingDrawing" xmlns:w10="urn:schemas-microsoft-com:office:word" xmlns:w="http://schemas.openxmlformats.org/wordprocessingml/2006/main" xmlns:w14="http://schemas.microsoft.com/office/word/2010/wordml" xmlns:w15="http://schemas.microsoft.com/office/word/2012/wordml" xmlns:wpg="http://schemas.microsoft.com/office/word/2010/wordprocessingGroup" xmlns:wpi="http://schemas.microsoft.com/office/word/2010/wordprocessingInk" xmlns:wne="http://schemas.microsoft.com/office/word/2006/wordml" xmlns:wps="http://schemas.microsoft.com/office/word/2010/wordprocessingShape" mc:Ignorable="w14 w15 wp14">
-  <w:abstractNum w:abstractNumId="0" w15:restartNumberingAfterBreak="0">
+<w:numbering xmlns:wpc="http://schemas.microsoft.com/office/word/2010/wordprocessingCanvas" xmlns:mo="http://schemas.microsoft.com/office/mac/office/2008/main" xmlns:mc="http://schemas.openxmlformats.org/markup-compatibility/2006" xmlns:mv="urn:schemas-microsoft-com:mac:vml" xmlns:o="urn:schemas-microsoft-com:office:office" xmlns:r="http://schemas.openxmlformats.org/officeDocument/2006/relationships" xmlns:m="http://schemas.openxmlformats.org/officeDocument/2006/math" xmlns:v="urn:schemas-microsoft-com:vml" xmlns:wp14="http://schemas.microsoft.com/office/word/2010/wordprocessingDrawing" xmlns:wp="http://schemas.openxmlformats.org/drawingml/2006/wordprocessingDrawing" xmlns:w10="urn:schemas-microsoft-com:office:word" xmlns:w="http://schemas.openxmlformats.org/wordprocessingml/2006/main" xmlns:w14="http://schemas.microsoft.com/office/word/2010/wordml" xmlns:wpg="http://schemas.microsoft.com/office/word/2010/wordprocessingGroup" xmlns:wpi="http://schemas.microsoft.com/office/word/2010/wordprocessingInk" xmlns:wne="http://schemas.microsoft.com/office/word/2006/wordml" xmlns:wps="http://schemas.microsoft.com/office/word/2010/wordprocessingShape" mc:Ignorable="w14 wp14">
+  <w:abstractNum w:abstractNumId="0">
     <w:nsid w:val="03272869"/>
     <w:multiLevelType w:val="multilevel"/>
     <w:tmpl w:val="E3C24A00"/>
@@ -1377,7 +1393,7 @@
       </w:pPr>
     </w:lvl>
   </w:abstractNum>
-  <w:abstractNum w:abstractNumId="1" w15:restartNumberingAfterBreak="0">
+  <w:abstractNum w:abstractNumId="1">
     <w:nsid w:val="0A644BED"/>
     <w:multiLevelType w:val="hybridMultilevel"/>
     <w:tmpl w:val="96723426"/>
@@ -1466,7 +1482,7 @@
       </w:pPr>
     </w:lvl>
   </w:abstractNum>
-  <w:abstractNum w:abstractNumId="2" w15:restartNumberingAfterBreak="0">
+  <w:abstractNum w:abstractNumId="2">
     <w:nsid w:val="0E201C2D"/>
     <w:multiLevelType w:val="hybridMultilevel"/>
     <w:tmpl w:val="BE708A12"/>
@@ -1578,7 +1594,7 @@
       </w:rPr>
     </w:lvl>
   </w:abstractNum>
-  <w:abstractNum w:abstractNumId="3" w15:restartNumberingAfterBreak="0">
+  <w:abstractNum w:abstractNumId="3">
     <w:nsid w:val="13320C2B"/>
     <w:multiLevelType w:val="hybridMultilevel"/>
     <w:tmpl w:val="E41C979C"/>
@@ -1669,7 +1685,7 @@
       </w:pPr>
     </w:lvl>
   </w:abstractNum>
-  <w:abstractNum w:abstractNumId="4" w15:restartNumberingAfterBreak="0">
+  <w:abstractNum w:abstractNumId="4">
     <w:nsid w:val="17AD7F68"/>
     <w:multiLevelType w:val="hybridMultilevel"/>
     <w:tmpl w:val="07FA82EC"/>
@@ -1758,7 +1774,7 @@
       </w:pPr>
     </w:lvl>
   </w:abstractNum>
-  <w:abstractNum w:abstractNumId="5" w15:restartNumberingAfterBreak="0">
+  <w:abstractNum w:abstractNumId="5">
     <w:nsid w:val="1AA42EBD"/>
     <w:multiLevelType w:val="hybridMultilevel"/>
     <w:tmpl w:val="07FA82EC"/>
@@ -1847,7 +1863,7 @@
       </w:pPr>
     </w:lvl>
   </w:abstractNum>
-  <w:abstractNum w:abstractNumId="6" w15:restartNumberingAfterBreak="0">
+  <w:abstractNum w:abstractNumId="6">
     <w:nsid w:val="214923CA"/>
     <w:multiLevelType w:val="hybridMultilevel"/>
     <w:tmpl w:val="0DEA35E8"/>
@@ -1960,7 +1976,7 @@
       </w:rPr>
     </w:lvl>
   </w:abstractNum>
-  <w:abstractNum w:abstractNumId="7" w15:restartNumberingAfterBreak="0">
+  <w:abstractNum w:abstractNumId="7">
     <w:nsid w:val="2399565D"/>
     <w:multiLevelType w:val="hybridMultilevel"/>
     <w:tmpl w:val="5150F96E"/>
@@ -2049,7 +2065,7 @@
       </w:pPr>
     </w:lvl>
   </w:abstractNum>
-  <w:abstractNum w:abstractNumId="8" w15:restartNumberingAfterBreak="0">
+  <w:abstractNum w:abstractNumId="8">
     <w:nsid w:val="2B132429"/>
     <w:multiLevelType w:val="hybridMultilevel"/>
     <w:tmpl w:val="EED04876"/>
@@ -2138,7 +2154,7 @@
       </w:pPr>
     </w:lvl>
   </w:abstractNum>
-  <w:abstractNum w:abstractNumId="9" w15:restartNumberingAfterBreak="0">
+  <w:abstractNum w:abstractNumId="9">
     <w:nsid w:val="337D0E86"/>
     <w:multiLevelType w:val="multilevel"/>
     <w:tmpl w:val="9F283484"/>
@@ -2251,7 +2267,7 @@
       </w:pPr>
     </w:lvl>
   </w:abstractNum>
-  <w:abstractNum w:abstractNumId="10" w15:restartNumberingAfterBreak="0">
+  <w:abstractNum w:abstractNumId="10">
     <w:nsid w:val="34211543"/>
     <w:multiLevelType w:val="hybridMultilevel"/>
     <w:tmpl w:val="7966C52A"/>
@@ -2340,7 +2356,7 @@
       </w:pPr>
     </w:lvl>
   </w:abstractNum>
-  <w:abstractNum w:abstractNumId="11" w15:restartNumberingAfterBreak="0">
+  <w:abstractNum w:abstractNumId="11">
     <w:nsid w:val="34457848"/>
     <w:multiLevelType w:val="hybridMultilevel"/>
     <w:tmpl w:val="05780836"/>
@@ -2429,7 +2445,7 @@
       </w:pPr>
     </w:lvl>
   </w:abstractNum>
-  <w:abstractNum w:abstractNumId="12" w15:restartNumberingAfterBreak="0">
+  <w:abstractNum w:abstractNumId="12">
     <w:nsid w:val="413542CE"/>
     <w:multiLevelType w:val="hybridMultilevel"/>
     <w:tmpl w:val="1AF2153C"/>
@@ -2518,7 +2534,7 @@
       </w:pPr>
     </w:lvl>
   </w:abstractNum>
-  <w:abstractNum w:abstractNumId="13" w15:restartNumberingAfterBreak="0">
+  <w:abstractNum w:abstractNumId="13">
     <w:nsid w:val="431C4EA1"/>
     <w:multiLevelType w:val="hybridMultilevel"/>
     <w:tmpl w:val="7966C52A"/>
@@ -2607,7 +2623,7 @@
       </w:pPr>
     </w:lvl>
   </w:abstractNum>
-  <w:abstractNum w:abstractNumId="14" w15:restartNumberingAfterBreak="0">
+  <w:abstractNum w:abstractNumId="14">
     <w:nsid w:val="5F796C44"/>
     <w:multiLevelType w:val="hybridMultilevel"/>
     <w:tmpl w:val="7966C52A"/>
@@ -2696,7 +2712,7 @@
       </w:pPr>
     </w:lvl>
   </w:abstractNum>
-  <w:abstractNum w:abstractNumId="15" w15:restartNumberingAfterBreak="0">
+  <w:abstractNum w:abstractNumId="15">
     <w:nsid w:val="61647B1F"/>
     <w:multiLevelType w:val="multilevel"/>
     <w:tmpl w:val="2C725FBC"/>
@@ -2809,7 +2825,7 @@
       </w:pPr>
     </w:lvl>
   </w:abstractNum>
-  <w:abstractNum w:abstractNumId="16" w15:restartNumberingAfterBreak="0">
+  <w:abstractNum w:abstractNumId="16">
     <w:nsid w:val="624534BB"/>
     <w:multiLevelType w:val="hybridMultilevel"/>
     <w:tmpl w:val="7966C52A"/>
@@ -2898,7 +2914,7 @@
       </w:pPr>
     </w:lvl>
   </w:abstractNum>
-  <w:abstractNum w:abstractNumId="17" w15:restartNumberingAfterBreak="0">
+  <w:abstractNum w:abstractNumId="17">
     <w:nsid w:val="637B3D50"/>
     <w:multiLevelType w:val="hybridMultilevel"/>
     <w:tmpl w:val="CC9AD9AA"/>
@@ -2987,7 +3003,7 @@
       </w:pPr>
     </w:lvl>
   </w:abstractNum>
-  <w:abstractNum w:abstractNumId="18" w15:restartNumberingAfterBreak="0">
+  <w:abstractNum w:abstractNumId="18">
     <w:nsid w:val="6BC65D05"/>
     <w:multiLevelType w:val="hybridMultilevel"/>
     <w:tmpl w:val="C4B0368C"/>
@@ -3076,7 +3092,7 @@
       </w:pPr>
     </w:lvl>
   </w:abstractNum>
-  <w:abstractNum w:abstractNumId="19" w15:restartNumberingAfterBreak="0">
+  <w:abstractNum w:abstractNumId="19">
     <w:nsid w:val="6F067F8E"/>
     <w:multiLevelType w:val="hybridMultilevel"/>
     <w:tmpl w:val="4964EF62"/>
@@ -3165,7 +3181,7 @@
       </w:pPr>
     </w:lvl>
   </w:abstractNum>
-  <w:abstractNum w:abstractNumId="20" w15:restartNumberingAfterBreak="0">
+  <w:abstractNum w:abstractNumId="20">
     <w:nsid w:val="6F21125E"/>
     <w:multiLevelType w:val="hybridMultilevel"/>
     <w:tmpl w:val="DE3AEE56"/>
@@ -3254,7 +3270,7 @@
       </w:pPr>
     </w:lvl>
   </w:abstractNum>
-  <w:abstractNum w:abstractNumId="21" w15:restartNumberingAfterBreak="0">
+  <w:abstractNum w:abstractNumId="21">
     <w:nsid w:val="71F47F8E"/>
     <w:multiLevelType w:val="hybridMultilevel"/>
     <w:tmpl w:val="A064BBF8"/>
@@ -3343,7 +3359,7 @@
       </w:pPr>
     </w:lvl>
   </w:abstractNum>
-  <w:abstractNum w:abstractNumId="22" w15:restartNumberingAfterBreak="0">
+  <w:abstractNum w:abstractNumId="22">
     <w:nsid w:val="75A640E4"/>
     <w:multiLevelType w:val="hybridMultilevel"/>
     <w:tmpl w:val="B6AA1E7A"/>
@@ -3432,7 +3448,7 @@
       </w:pPr>
     </w:lvl>
   </w:abstractNum>
-  <w:abstractNum w:abstractNumId="23" w15:restartNumberingAfterBreak="0">
+  <w:abstractNum w:abstractNumId="23">
     <w:nsid w:val="75EC3028"/>
     <w:multiLevelType w:val="hybridMultilevel"/>
     <w:tmpl w:val="930A706C"/>
@@ -3521,7 +3537,7 @@
       </w:pPr>
     </w:lvl>
   </w:abstractNum>
-  <w:abstractNum w:abstractNumId="24" w15:restartNumberingAfterBreak="0">
+  <w:abstractNum w:abstractNumId="24">
     <w:nsid w:val="777A49D8"/>
     <w:multiLevelType w:val="hybridMultilevel"/>
     <w:tmpl w:val="E032707C"/>
@@ -3610,7 +3626,7 @@
       </w:pPr>
     </w:lvl>
   </w:abstractNum>
-  <w:abstractNum w:abstractNumId="25" w15:restartNumberingAfterBreak="0">
+  <w:abstractNum w:abstractNumId="25">
     <w:nsid w:val="77E42FE7"/>
     <w:multiLevelType w:val="hybridMultilevel"/>
     <w:tmpl w:val="7966C52A"/>
@@ -3699,7 +3715,7 @@
       </w:pPr>
     </w:lvl>
   </w:abstractNum>
-  <w:abstractNum w:abstractNumId="26" w15:restartNumberingAfterBreak="0">
+  <w:abstractNum w:abstractNumId="26">
     <w:nsid w:val="7D642B4F"/>
     <w:multiLevelType w:val="hybridMultilevel"/>
     <w:tmpl w:val="258CB59C"/>
@@ -3888,7 +3904,7 @@
 </file>
 
 <file path=word/styles.xml><?xml version="1.0" encoding="utf-8"?>
-<w:styles xmlns:mc="http://schemas.openxmlformats.org/markup-compatibility/2006" xmlns:r="http://schemas.openxmlformats.org/officeDocument/2006/relationships" xmlns:w="http://schemas.openxmlformats.org/wordprocessingml/2006/main" xmlns:w14="http://schemas.microsoft.com/office/word/2010/wordml" xmlns:w15="http://schemas.microsoft.com/office/word/2012/wordml" mc:Ignorable="w14 w15">
+<w:styles xmlns:mc="http://schemas.openxmlformats.org/markup-compatibility/2006" xmlns:r="http://schemas.openxmlformats.org/officeDocument/2006/relationships" xmlns:w="http://schemas.openxmlformats.org/wordprocessingml/2006/main" xmlns:w14="http://schemas.microsoft.com/office/word/2010/wordml" mc:Ignorable="w14">
   <w:docDefaults>
     <w:rPrDefault>
       <w:rPr>
@@ -3904,369 +3920,534 @@
       </w:pPr>
     </w:pPrDefault>
   </w:docDefaults>
-  <w:latentStyles w:defLockedState="0" w:defUIPriority="99" w:defSemiHidden="0" w:defUnhideWhenUsed="0" w:defQFormat="0" w:count="371">
-    <w:lsdException w:name="Normal" w:uiPriority="0" w:qFormat="1"/>
-    <w:lsdException w:name="heading 1" w:uiPriority="9" w:qFormat="1"/>
-    <w:lsdException w:name="heading 2" w:semiHidden="1" w:uiPriority="9" w:unhideWhenUsed="1" w:qFormat="1"/>
-    <w:lsdException w:name="heading 3" w:semiHidden="1" w:uiPriority="9" w:unhideWhenUsed="1" w:qFormat="1"/>
-    <w:lsdException w:name="heading 4" w:semiHidden="1" w:uiPriority="9" w:unhideWhenUsed="1" w:qFormat="1"/>
-    <w:lsdException w:name="heading 5" w:semiHidden="1" w:uiPriority="9" w:unhideWhenUsed="1" w:qFormat="1"/>
-    <w:lsdException w:name="heading 6" w:semiHidden="1" w:uiPriority="9" w:unhideWhenUsed="1" w:qFormat="1"/>
-    <w:lsdException w:name="heading 7" w:semiHidden="1" w:uiPriority="9" w:unhideWhenUsed="1" w:qFormat="1"/>
-    <w:lsdException w:name="heading 8" w:semiHidden="1" w:uiPriority="9" w:unhideWhenUsed="1" w:qFormat="1"/>
-    <w:lsdException w:name="heading 9" w:semiHidden="1" w:uiPriority="9" w:unhideWhenUsed="1" w:qFormat="1"/>
-    <w:lsdException w:name="index 1" w:semiHidden="1" w:unhideWhenUsed="1"/>
-    <w:lsdException w:name="index 2" w:semiHidden="1" w:unhideWhenUsed="1"/>
-    <w:lsdException w:name="index 3" w:semiHidden="1" w:unhideWhenUsed="1"/>
-    <w:lsdException w:name="index 4" w:semiHidden="1" w:unhideWhenUsed="1"/>
-    <w:lsdException w:name="index 5" w:semiHidden="1" w:unhideWhenUsed="1"/>
-    <w:lsdException w:name="index 6" w:semiHidden="1" w:unhideWhenUsed="1"/>
-    <w:lsdException w:name="index 7" w:semiHidden="1" w:unhideWhenUsed="1"/>
-    <w:lsdException w:name="index 8" w:semiHidden="1" w:unhideWhenUsed="1"/>
-    <w:lsdException w:name="index 9" w:semiHidden="1" w:unhideWhenUsed="1"/>
-    <w:lsdException w:name="toc 1" w:semiHidden="1" w:uiPriority="39" w:unhideWhenUsed="1"/>
-    <w:lsdException w:name="toc 2" w:semiHidden="1" w:uiPriority="39" w:unhideWhenUsed="1"/>
-    <w:lsdException w:name="toc 3" w:semiHidden="1" w:uiPriority="39" w:unhideWhenUsed="1"/>
-    <w:lsdException w:name="toc 4" w:semiHidden="1" w:uiPriority="39" w:unhideWhenUsed="1"/>
-    <w:lsdException w:name="toc 5" w:semiHidden="1" w:uiPriority="39" w:unhideWhenUsed="1"/>
-    <w:lsdException w:name="toc 6" w:semiHidden="1" w:uiPriority="39" w:unhideWhenUsed="1"/>
-    <w:lsdException w:name="toc 7" w:semiHidden="1" w:uiPriority="39" w:unhideWhenUsed="1"/>
-    <w:lsdException w:name="toc 8" w:semiHidden="1" w:uiPriority="39" w:unhideWhenUsed="1"/>
-    <w:lsdException w:name="toc 9" w:semiHidden="1" w:uiPriority="39" w:unhideWhenUsed="1"/>
-    <w:lsdException w:name="Normal Indent" w:semiHidden="1" w:unhideWhenUsed="1"/>
-    <w:lsdException w:name="footnote text" w:semiHidden="1" w:unhideWhenUsed="1"/>
-    <w:lsdException w:name="annotation text" w:semiHidden="1" w:unhideWhenUsed="1"/>
-    <w:lsdException w:name="header" w:semiHidden="1" w:unhideWhenUsed="1"/>
-    <w:lsdException w:name="footer" w:semiHidden="1" w:unhideWhenUsed="1"/>
-    <w:lsdException w:name="index heading" w:semiHidden="1" w:unhideWhenUsed="1"/>
-    <w:lsdException w:name="caption" w:semiHidden="1" w:uiPriority="35" w:unhideWhenUsed="1" w:qFormat="1"/>
-    <w:lsdException w:name="table of figures" w:semiHidden="1" w:unhideWhenUsed="1"/>
-    <w:lsdException w:name="envelope address" w:semiHidden="1" w:unhideWhenUsed="1"/>
-    <w:lsdException w:name="envelope return" w:semiHidden="1" w:unhideWhenUsed="1"/>
-    <w:lsdException w:name="footnote reference" w:semiHidden="1" w:unhideWhenUsed="1"/>
-    <w:lsdException w:name="annotation reference" w:semiHidden="1" w:unhideWhenUsed="1"/>
-    <w:lsdException w:name="line number" w:semiHidden="1" w:unhideWhenUsed="1"/>
-    <w:lsdException w:name="page number" w:semiHidden="1" w:unhideWhenUsed="1"/>
-    <w:lsdException w:name="endnote reference" w:semiHidden="1" w:unhideWhenUsed="1"/>
-    <w:lsdException w:name="endnote text" w:semiHidden="1" w:unhideWhenUsed="1"/>
-    <w:lsdException w:name="table of authorities" w:semiHidden="1" w:unhideWhenUsed="1"/>
-    <w:lsdException w:name="macro" w:semiHidden="1" w:unhideWhenUsed="1"/>
-    <w:lsdException w:name="toa heading" w:semiHidden="1" w:unhideWhenUsed="1"/>
-    <w:lsdException w:name="List" w:semiHidden="1" w:unhideWhenUsed="1"/>
-    <w:lsdException w:name="List Bullet" w:semiHidden="1" w:unhideWhenUsed="1"/>
-    <w:lsdException w:name="List Number" w:semiHidden="1" w:unhideWhenUsed="1"/>
-    <w:lsdException w:name="List 2" w:semiHidden="1" w:unhideWhenUsed="1"/>
-    <w:lsdException w:name="List 3" w:semiHidden="1" w:unhideWhenUsed="1"/>
-    <w:lsdException w:name="List 4" w:semiHidden="1" w:unhideWhenUsed="1"/>
-    <w:lsdException w:name="List 5" w:semiHidden="1" w:unhideWhenUsed="1"/>
-    <w:lsdException w:name="List Bullet 2" w:semiHidden="1" w:unhideWhenUsed="1"/>
-    <w:lsdException w:name="List Bullet 3" w:semiHidden="1" w:unhideWhenUsed="1"/>
-    <w:lsdException w:name="List Bullet 4" w:semiHidden="1" w:unhideWhenUsed="1"/>
-    <w:lsdException w:name="List Bullet 5" w:semiHidden="1" w:unhideWhenUsed="1"/>
-    <w:lsdException w:name="List Number 2" w:semiHidden="1" w:unhideWhenUsed="1"/>
-    <w:lsdException w:name="List Number 3" w:semiHidden="1" w:unhideWhenUsed="1"/>
-    <w:lsdException w:name="List Number 4" w:semiHidden="1" w:unhideWhenUsed="1"/>
-    <w:lsdException w:name="List Number 5" w:semiHidden="1" w:unhideWhenUsed="1"/>
-    <w:lsdException w:name="Title" w:uiPriority="10" w:qFormat="1"/>
-    <w:lsdException w:name="Closing" w:semiHidden="1" w:unhideWhenUsed="1"/>
-    <w:lsdException w:name="Signature" w:semiHidden="1" w:unhideWhenUsed="1"/>
-    <w:lsdException w:name="Default Paragraph Font" w:semiHidden="1" w:uiPriority="1" w:unhideWhenUsed="1"/>
-    <w:lsdException w:name="Body Text" w:semiHidden="1" w:unhideWhenUsed="1"/>
-    <w:lsdException w:name="Body Text Indent" w:semiHidden="1" w:unhideWhenUsed="1"/>
-    <w:lsdException w:name="List Continue" w:semiHidden="1" w:unhideWhenUsed="1"/>
-    <w:lsdException w:name="List Continue 2" w:semiHidden="1" w:unhideWhenUsed="1"/>
-    <w:lsdException w:name="List Continue 3" w:semiHidden="1" w:unhideWhenUsed="1"/>
-    <w:lsdException w:name="List Continue 4" w:semiHidden="1" w:unhideWhenUsed="1"/>
-    <w:lsdException w:name="List Continue 5" w:semiHidden="1" w:unhideWhenUsed="1"/>
-    <w:lsdException w:name="Message Header" w:semiHidden="1" w:unhideWhenUsed="1"/>
-    <w:lsdException w:name="Subtitle" w:uiPriority="11" w:qFormat="1"/>
-    <w:lsdException w:name="Salutation" w:semiHidden="1" w:unhideWhenUsed="1"/>
-    <w:lsdException w:name="Date" w:semiHidden="1" w:unhideWhenUsed="1"/>
-    <w:lsdException w:name="Body Text First Indent" w:semiHidden="1" w:unhideWhenUsed="1"/>
-    <w:lsdException w:name="Body Text First Indent 2" w:semiHidden="1" w:unhideWhenUsed="1"/>
-    <w:lsdException w:name="Note Heading" w:semiHidden="1" w:unhideWhenUsed="1"/>
-    <w:lsdException w:name="Body Text 2" w:semiHidden="1" w:unhideWhenUsed="1"/>
-    <w:lsdException w:name="Body Text 3" w:semiHidden="1" w:unhideWhenUsed="1"/>
-    <w:lsdException w:name="Body Text Indent 2" w:semiHidden="1" w:unhideWhenUsed="1"/>
-    <w:lsdException w:name="Body Text Indent 3" w:semiHidden="1" w:unhideWhenUsed="1"/>
-    <w:lsdException w:name="Block Text" w:semiHidden="1" w:unhideWhenUsed="1"/>
-    <w:lsdException w:name="Hyperlink" w:semiHidden="1" w:unhideWhenUsed="1"/>
-    <w:lsdException w:name="FollowedHyperlink" w:semiHidden="1" w:unhideWhenUsed="1"/>
-    <w:lsdException w:name="Strong" w:uiPriority="22" w:qFormat="1"/>
-    <w:lsdException w:name="Emphasis" w:uiPriority="20" w:qFormat="1"/>
-    <w:lsdException w:name="Document Map" w:semiHidden="1" w:unhideWhenUsed="1"/>
-    <w:lsdException w:name="Plain Text" w:semiHidden="1" w:unhideWhenUsed="1"/>
-    <w:lsdException w:name="E-mail Signature" w:semiHidden="1" w:unhideWhenUsed="1"/>
-    <w:lsdException w:name="HTML Top of Form" w:semiHidden="1" w:unhideWhenUsed="1"/>
-    <w:lsdException w:name="HTML Bottom of Form" w:semiHidden="1" w:unhideWhenUsed="1"/>
-    <w:lsdException w:name="Normal (Web)" w:semiHidden="1" w:unhideWhenUsed="1"/>
-    <w:lsdException w:name="HTML Acronym" w:semiHidden="1" w:unhideWhenUsed="1"/>
-    <w:lsdException w:name="HTML Address" w:semiHidden="1" w:unhideWhenUsed="1"/>
-    <w:lsdException w:name="HTML Cite" w:semiHidden="1" w:unhideWhenUsed="1"/>
-    <w:lsdException w:name="HTML Code" w:semiHidden="1" w:unhideWhenUsed="1"/>
-    <w:lsdException w:name="HTML Definition" w:semiHidden="1" w:unhideWhenUsed="1"/>
-    <w:lsdException w:name="HTML Keyboard" w:semiHidden="1" w:unhideWhenUsed="1"/>
-    <w:lsdException w:name="HTML Preformatted" w:semiHidden="1" w:unhideWhenUsed="1"/>
-    <w:lsdException w:name="HTML Sample" w:semiHidden="1" w:unhideWhenUsed="1"/>
-    <w:lsdException w:name="HTML Typewriter" w:semiHidden="1" w:unhideWhenUsed="1"/>
-    <w:lsdException w:name="HTML Variable" w:semiHidden="1" w:unhideWhenUsed="1"/>
-    <w:lsdException w:name="Normal Table" w:semiHidden="1" w:unhideWhenUsed="1"/>
-    <w:lsdException w:name="annotation subject" w:semiHidden="1" w:unhideWhenUsed="1"/>
-    <w:lsdException w:name="No List" w:semiHidden="1" w:unhideWhenUsed="1"/>
-    <w:lsdException w:name="Outline List 1" w:semiHidden="1" w:unhideWhenUsed="1"/>
-    <w:lsdException w:name="Outline List 2" w:semiHidden="1" w:unhideWhenUsed="1"/>
-    <w:lsdException w:name="Outline List 3" w:semiHidden="1" w:unhideWhenUsed="1"/>
-    <w:lsdException w:name="Table Simple 1" w:semiHidden="1" w:unhideWhenUsed="1"/>
-    <w:lsdException w:name="Table Simple 2" w:semiHidden="1" w:unhideWhenUsed="1"/>
-    <w:lsdException w:name="Table Simple 3" w:semiHidden="1" w:unhideWhenUsed="1"/>
-    <w:lsdException w:name="Table Classic 1" w:semiHidden="1" w:unhideWhenUsed="1"/>
-    <w:lsdException w:name="Table Classic 2" w:semiHidden="1" w:unhideWhenUsed="1"/>
-    <w:lsdException w:name="Table Classic 3" w:semiHidden="1" w:unhideWhenUsed="1"/>
-    <w:lsdException w:name="Table Classic 4" w:semiHidden="1" w:unhideWhenUsed="1"/>
-    <w:lsdException w:name="Table Colorful 1" w:semiHidden="1" w:unhideWhenUsed="1"/>
-    <w:lsdException w:name="Table Colorful 2" w:semiHidden="1" w:unhideWhenUsed="1"/>
-    <w:lsdException w:name="Table Colorful 3" w:semiHidden="1" w:unhideWhenUsed="1"/>
-    <w:lsdException w:name="Table Columns 1" w:semiHidden="1" w:unhideWhenUsed="1"/>
-    <w:lsdException w:name="Table Columns 2" w:semiHidden="1" w:unhideWhenUsed="1"/>
-    <w:lsdException w:name="Table Columns 3" w:semiHidden="1" w:unhideWhenUsed="1"/>
-    <w:lsdException w:name="Table Columns 4" w:semiHidden="1" w:unhideWhenUsed="1"/>
-    <w:lsdException w:name="Table Columns 5" w:semiHidden="1" w:unhideWhenUsed="1"/>
-    <w:lsdException w:name="Table Grid 1" w:semiHidden="1" w:unhideWhenUsed="1"/>
-    <w:lsdException w:name="Table Grid 2" w:semiHidden="1" w:unhideWhenUsed="1"/>
-    <w:lsdException w:name="Table Grid 3" w:semiHidden="1" w:unhideWhenUsed="1"/>
-    <w:lsdException w:name="Table Grid 4" w:semiHidden="1" w:unhideWhenUsed="1"/>
-    <w:lsdException w:name="Table Grid 5" w:semiHidden="1" w:unhideWhenUsed="1"/>
-    <w:lsdException w:name="Table Grid 6" w:semiHidden="1" w:unhideWhenUsed="1"/>
-    <w:lsdException w:name="Table Grid 7" w:semiHidden="1" w:unhideWhenUsed="1"/>
-    <w:lsdException w:name="Table Grid 8" w:semiHidden="1" w:unhideWhenUsed="1"/>
-    <w:lsdException w:name="Table List 1" w:semiHidden="1" w:unhideWhenUsed="1"/>
-    <w:lsdException w:name="Table List 2" w:semiHidden="1" w:unhideWhenUsed="1"/>
-    <w:lsdException w:name="Table List 3" w:semiHidden="1" w:unhideWhenUsed="1"/>
-    <w:lsdException w:name="Table List 4" w:semiHidden="1" w:unhideWhenUsed="1"/>
-    <w:lsdException w:name="Table List 5" w:semiHidden="1" w:unhideWhenUsed="1"/>
-    <w:lsdException w:name="Table List 6" w:semiHidden="1" w:unhideWhenUsed="1"/>
-    <w:lsdException w:name="Table List 7" w:semiHidden="1" w:unhideWhenUsed="1"/>
-    <w:lsdException w:name="Table List 8" w:semiHidden="1" w:unhideWhenUsed="1"/>
-    <w:lsdException w:name="Table 3D effects 1" w:semiHidden="1" w:unhideWhenUsed="1"/>
-    <w:lsdException w:name="Table 3D effects 2" w:semiHidden="1" w:unhideWhenUsed="1"/>
-    <w:lsdException w:name="Table 3D effects 3" w:semiHidden="1" w:unhideWhenUsed="1"/>
-    <w:lsdException w:name="Table Contemporary" w:semiHidden="1" w:unhideWhenUsed="1"/>
-    <w:lsdException w:name="Table Elegant" w:semiHidden="1" w:unhideWhenUsed="1"/>
-    <w:lsdException w:name="Table Professional" w:semiHidden="1" w:unhideWhenUsed="1"/>
-    <w:lsdException w:name="Table Subtle 1" w:semiHidden="1" w:unhideWhenUsed="1"/>
-    <w:lsdException w:name="Table Subtle 2" w:semiHidden="1" w:unhideWhenUsed="1"/>
-    <w:lsdException w:name="Table Web 1" w:semiHidden="1" w:unhideWhenUsed="1"/>
-    <w:lsdException w:name="Table Web 2" w:semiHidden="1" w:unhideWhenUsed="1"/>
-    <w:lsdException w:name="Table Web 3" w:semiHidden="1" w:unhideWhenUsed="1"/>
-    <w:lsdException w:name="Balloon Text" w:semiHidden="1" w:unhideWhenUsed="1"/>
-    <w:lsdException w:name="Table Grid" w:uiPriority="59"/>
-    <w:lsdException w:name="Table Theme" w:semiHidden="1" w:unhideWhenUsed="1"/>
-    <w:lsdException w:name="Placeholder Text" w:semiHidden="1"/>
-    <w:lsdException w:name="No Spacing" w:uiPriority="1" w:qFormat="1"/>
-    <w:lsdException w:name="Light Shading" w:uiPriority="60"/>
-    <w:lsdException w:name="Light List" w:uiPriority="61"/>
-    <w:lsdException w:name="Light Grid" w:uiPriority="62"/>
-    <w:lsdException w:name="Medium Shading 1" w:uiPriority="63"/>
-    <w:lsdException w:name="Medium Shading 2" w:uiPriority="64"/>
-    <w:lsdException w:name="Medium List 1" w:uiPriority="65"/>
-    <w:lsdException w:name="Medium List 2" w:uiPriority="66"/>
-    <w:lsdException w:name="Medium Grid 1" w:uiPriority="67"/>
-    <w:lsdException w:name="Medium Grid 2" w:uiPriority="68"/>
-    <w:lsdException w:name="Medium Grid 3" w:uiPriority="69"/>
-    <w:lsdException w:name="Dark List" w:uiPriority="70"/>
-    <w:lsdException w:name="Colorful Shading" w:uiPriority="71"/>
-    <w:lsdException w:name="Colorful List" w:uiPriority="72"/>
-    <w:lsdException w:name="Colorful Grid" w:uiPriority="73"/>
-    <w:lsdException w:name="Light Shading Accent 1" w:uiPriority="60"/>
-    <w:lsdException w:name="Light List Accent 1" w:uiPriority="61"/>
-    <w:lsdException w:name="Light Grid Accent 1" w:uiPriority="62"/>
-    <w:lsdException w:name="Medium Shading 1 Accent 1" w:uiPriority="63"/>
-    <w:lsdException w:name="Medium Shading 2 Accent 1" w:uiPriority="64"/>
-    <w:lsdException w:name="Medium List 1 Accent 1" w:uiPriority="65"/>
-    <w:lsdException w:name="Revision" w:semiHidden="1"/>
-    <w:lsdException w:name="List Paragraph" w:uiPriority="34" w:qFormat="1"/>
-    <w:lsdException w:name="Quote" w:uiPriority="29" w:qFormat="1"/>
-    <w:lsdException w:name="Intense Quote" w:uiPriority="30" w:qFormat="1"/>
-    <w:lsdException w:name="Medium List 2 Accent 1" w:uiPriority="66"/>
-    <w:lsdException w:name="Medium Grid 1 Accent 1" w:uiPriority="67"/>
-    <w:lsdException w:name="Medium Grid 2 Accent 1" w:uiPriority="68"/>
-    <w:lsdException w:name="Medium Grid 3 Accent 1" w:uiPriority="69"/>
-    <w:lsdException w:name="Dark List Accent 1" w:uiPriority="70"/>
-    <w:lsdException w:name="Colorful Shading Accent 1" w:uiPriority="71"/>
-    <w:lsdException w:name="Colorful List Accent 1" w:uiPriority="72"/>
-    <w:lsdException w:name="Colorful Grid Accent 1" w:uiPriority="73"/>
-    <w:lsdException w:name="Light Shading Accent 2" w:uiPriority="60"/>
-    <w:lsdException w:name="Light List Accent 2" w:uiPriority="61"/>
-    <w:lsdException w:name="Light Grid Accent 2" w:uiPriority="62"/>
-    <w:lsdException w:name="Medium Shading 1 Accent 2" w:uiPriority="63"/>
-    <w:lsdException w:name="Medium Shading 2 Accent 2" w:uiPriority="64"/>
-    <w:lsdException w:name="Medium List 1 Accent 2" w:uiPriority="65"/>
-    <w:lsdException w:name="Medium List 2 Accent 2" w:uiPriority="66"/>
-    <w:lsdException w:name="Medium Grid 1 Accent 2" w:uiPriority="67"/>
-    <w:lsdException w:name="Medium Grid 2 Accent 2" w:uiPriority="68"/>
-    <w:lsdException w:name="Medium Grid 3 Accent 2" w:uiPriority="69"/>
-    <w:lsdException w:name="Dark List Accent 2" w:uiPriority="70"/>
-    <w:lsdException w:name="Colorful Shading Accent 2" w:uiPriority="71"/>
-    <w:lsdException w:name="Colorful List Accent 2" w:uiPriority="72"/>
-    <w:lsdException w:name="Colorful Grid Accent 2" w:uiPriority="73"/>
-    <w:lsdException w:name="Light Shading Accent 3" w:uiPriority="60"/>
-    <w:lsdException w:name="Light List Accent 3" w:uiPriority="61"/>
-    <w:lsdException w:name="Light Grid Accent 3" w:uiPriority="62"/>
-    <w:lsdException w:name="Medium Shading 1 Accent 3" w:uiPriority="63"/>
-    <w:lsdException w:name="Medium Shading 2 Accent 3" w:uiPriority="64"/>
-    <w:lsdException w:name="Medium List 1 Accent 3" w:uiPriority="65"/>
-    <w:lsdException w:name="Medium List 2 Accent 3" w:uiPriority="66"/>
-    <w:lsdException w:name="Medium Grid 1 Accent 3" w:uiPriority="67"/>
-    <w:lsdException w:name="Medium Grid 2 Accent 3" w:uiPriority="68"/>
-    <w:lsdException w:name="Medium Grid 3 Accent 3" w:uiPriority="69"/>
-    <w:lsdException w:name="Dark List Accent 3" w:uiPriority="70"/>
-    <w:lsdException w:name="Colorful Shading Accent 3" w:uiPriority="71"/>
-    <w:lsdException w:name="Colorful List Accent 3" w:uiPriority="72"/>
-    <w:lsdException w:name="Colorful Grid Accent 3" w:uiPriority="73"/>
-    <w:lsdException w:name="Light Shading Accent 4" w:uiPriority="60"/>
-    <w:lsdException w:name="Light List Accent 4" w:uiPriority="61"/>
-    <w:lsdException w:name="Light Grid Accent 4" w:uiPriority="62"/>
-    <w:lsdException w:name="Medium Shading 1 Accent 4" w:uiPriority="63"/>
-    <w:lsdException w:name="Medium Shading 2 Accent 4" w:uiPriority="64"/>
-    <w:lsdException w:name="Medium List 1 Accent 4" w:uiPriority="65"/>
-    <w:lsdException w:name="Medium List 2 Accent 4" w:uiPriority="66"/>
-    <w:lsdException w:name="Medium Grid 1 Accent 4" w:uiPriority="67"/>
-    <w:lsdException w:name="Medium Grid 2 Accent 4" w:uiPriority="68"/>
-    <w:lsdException w:name="Medium Grid 3 Accent 4" w:uiPriority="69"/>
-    <w:lsdException w:name="Dark List Accent 4" w:uiPriority="70"/>
-    <w:lsdException w:name="Colorful Shading Accent 4" w:uiPriority="71"/>
-    <w:lsdException w:name="Colorful List Accent 4" w:uiPriority="72"/>
-    <w:lsdException w:name="Colorful Grid Accent 4" w:uiPriority="73"/>
-    <w:lsdException w:name="Light Shading Accent 5" w:uiPriority="60"/>
-    <w:lsdException w:name="Light List Accent 5" w:uiPriority="61"/>
-    <w:lsdException w:name="Light Grid Accent 5" w:uiPriority="62"/>
-    <w:lsdException w:name="Medium Shading 1 Accent 5" w:uiPriority="63"/>
-    <w:lsdException w:name="Medium Shading 2 Accent 5" w:uiPriority="64"/>
-    <w:lsdException w:name="Medium List 1 Accent 5" w:uiPriority="65"/>
-    <w:lsdException w:name="Medium List 2 Accent 5" w:uiPriority="66"/>
-    <w:lsdException w:name="Medium Grid 1 Accent 5" w:uiPriority="67"/>
-    <w:lsdException w:name="Medium Grid 2 Accent 5" w:uiPriority="68"/>
-    <w:lsdException w:name="Medium Grid 3 Accent 5" w:uiPriority="69"/>
-    <w:lsdException w:name="Dark List Accent 5" w:uiPriority="70"/>
-    <w:lsdException w:name="Colorful Shading Accent 5" w:uiPriority="71"/>
-    <w:lsdException w:name="Colorful List Accent 5" w:uiPriority="72"/>
-    <w:lsdException w:name="Colorful Grid Accent 5" w:uiPriority="73"/>
-    <w:lsdException w:name="Light Shading Accent 6" w:uiPriority="60"/>
-    <w:lsdException w:name="Light List Accent 6" w:uiPriority="61"/>
-    <w:lsdException w:name="Light Grid Accent 6" w:uiPriority="62"/>
-    <w:lsdException w:name="Medium Shading 1 Accent 6" w:uiPriority="63"/>
-    <w:lsdException w:name="Medium Shading 2 Accent 6" w:uiPriority="64"/>
-    <w:lsdException w:name="Medium List 1 Accent 6" w:uiPriority="65"/>
-    <w:lsdException w:name="Medium List 2 Accent 6" w:uiPriority="66"/>
-    <w:lsdException w:name="Medium Grid 1 Accent 6" w:uiPriority="67"/>
-    <w:lsdException w:name="Medium Grid 2 Accent 6" w:uiPriority="68"/>
-    <w:lsdException w:name="Medium Grid 3 Accent 6" w:uiPriority="69"/>
-    <w:lsdException w:name="Dark List Accent 6" w:uiPriority="70"/>
-    <w:lsdException w:name="Colorful Shading Accent 6" w:uiPriority="71"/>
-    <w:lsdException w:name="Colorful List Accent 6" w:uiPriority="72"/>
-    <w:lsdException w:name="Colorful Grid Accent 6" w:uiPriority="73"/>
-    <w:lsdException w:name="Subtle Emphasis" w:uiPriority="19" w:qFormat="1"/>
-    <w:lsdException w:name="Intense Emphasis" w:uiPriority="21" w:qFormat="1"/>
-    <w:lsdException w:name="Subtle Reference" w:uiPriority="31" w:qFormat="1"/>
-    <w:lsdException w:name="Intense Reference" w:uiPriority="32" w:qFormat="1"/>
-    <w:lsdException w:name="Book Title" w:uiPriority="33" w:qFormat="1"/>
-    <w:lsdException w:name="Bibliography" w:semiHidden="1" w:uiPriority="37" w:unhideWhenUsed="1"/>
-    <w:lsdException w:name="TOC Heading" w:semiHidden="1" w:uiPriority="39" w:unhideWhenUsed="1" w:qFormat="1"/>
-    <w:lsdException w:name="Grid Table 4" w:uiPriority="49"/>
-    <w:lsdException w:name="Grid Table 5 Dark" w:uiPriority="50"/>
-    <w:lsdException w:name="Grid Table 6 Colorful" w:uiPriority="51"/>
-    <w:lsdException w:name="Grid Table 7 Colorful" w:uiPriority="52"/>
-    <w:lsdException w:name="Grid Table 1 Light Accent 1" w:uiPriority="46"/>
-    <w:lsdException w:name="Grid Table 2 Accent 1" w:uiPriority="47"/>
-    <w:lsdException w:name="Grid Table 3 Accent 1" w:uiPriority="48"/>
-    <w:lsdException w:name="Grid Table 4 Accent 1" w:uiPriority="49"/>
-    <w:lsdException w:name="Grid Table 5 Dark Accent 1" w:uiPriority="50"/>
-    <w:lsdException w:name="Grid Table 6 Colorful Accent 1" w:uiPriority="51"/>
-    <w:lsdException w:name="Grid Table 7 Colorful Accent 1" w:uiPriority="52"/>
-    <w:lsdException w:name="Grid Table 1 Light Accent 2" w:uiPriority="46"/>
-    <w:lsdException w:name="Grid Table 2 Accent 2" w:uiPriority="47"/>
-    <w:lsdException w:name="Grid Table 3 Accent 2" w:uiPriority="48"/>
-    <w:lsdException w:name="Grid Table 4 Accent 2" w:uiPriority="49"/>
-    <w:lsdException w:name="Grid Table 5 Dark Accent 2" w:uiPriority="50"/>
-    <w:lsdException w:name="Grid Table 6 Colorful Accent 2" w:uiPriority="51"/>
-    <w:lsdException w:name="Grid Table 7 Colorful Accent 2" w:uiPriority="52"/>
-    <w:lsdException w:name="Grid Table 1 Light Accent 3" w:uiPriority="46"/>
-    <w:lsdException w:name="Grid Table 2 Accent 3" w:uiPriority="47"/>
-    <w:lsdException w:name="Grid Table 3 Accent 3" w:uiPriority="48"/>
-    <w:lsdException w:name="Grid Table 4 Accent 3" w:uiPriority="49"/>
-    <w:lsdException w:name="Grid Table 5 Dark Accent 3" w:uiPriority="50"/>
-    <w:lsdException w:name="Grid Table 6 Colorful Accent 3" w:uiPriority="51"/>
-    <w:lsdException w:name="Grid Table 7 Colorful Accent 3" w:uiPriority="52"/>
-    <w:lsdException w:name="Grid Table 1 Light Accent 4" w:uiPriority="46"/>
-    <w:lsdException w:name="Grid Table 2 Accent 4" w:uiPriority="47"/>
-    <w:lsdException w:name="Grid Table 3 Accent 4" w:uiPriority="48"/>
-    <w:lsdException w:name="Grid Table 4 Accent 4" w:uiPriority="49"/>
-    <w:lsdException w:name="Grid Table 5 Dark Accent 4" w:uiPriority="50"/>
-    <w:lsdException w:name="Grid Table 6 Colorful Accent 4" w:uiPriority="51"/>
-    <w:lsdException w:name="Grid Table 7 Colorful Accent 4" w:uiPriority="52"/>
-    <w:lsdException w:name="Grid Table 1 Light Accent 5" w:uiPriority="46"/>
-    <w:lsdException w:name="Grid Table 2 Accent 5" w:uiPriority="47"/>
-    <w:lsdException w:name="Grid Table 3 Accent 5" w:uiPriority="48"/>
-    <w:lsdException w:name="Grid Table 4 Accent 5" w:uiPriority="49"/>
-    <w:lsdException w:name="Grid Table 5 Dark Accent 5" w:uiPriority="50"/>
-    <w:lsdException w:name="Grid Table 6 Colorful Accent 5" w:uiPriority="51"/>
-    <w:lsdException w:name="Grid Table 7 Colorful Accent 5" w:uiPriority="52"/>
-    <w:lsdException w:name="Grid Table 1 Light Accent 6" w:uiPriority="46"/>
-    <w:lsdException w:name="Grid Table 2 Accent 6" w:uiPriority="47"/>
-    <w:lsdException w:name="Grid Table 3 Accent 6" w:uiPriority="48"/>
-    <w:lsdException w:name="Grid Table 4 Accent 6" w:uiPriority="49"/>
-    <w:lsdException w:name="Grid Table 5 Dark Accent 6" w:uiPriority="50"/>
-    <w:lsdException w:name="Grid Table 6 Colorful Accent 6" w:uiPriority="51"/>
-    <w:lsdException w:name="Grid Table 7 Colorful Accent 6" w:uiPriority="52"/>
-    <w:lsdException w:name="List Table 1 Light" w:uiPriority="46"/>
-    <w:lsdException w:name="List Table 2" w:uiPriority="47"/>
-    <w:lsdException w:name="List Table 3" w:uiPriority="48"/>
-    <w:lsdException w:name="List Table 4" w:uiPriority="49"/>
-    <w:lsdException w:name="List Table 5 Dark" w:uiPriority="50"/>
-    <w:lsdException w:name="List Table 6 Colorful" w:uiPriority="51"/>
-    <w:lsdException w:name="List Table 7 Colorful" w:uiPriority="52"/>
-    <w:lsdException w:name="List Table 1 Light Accent 1" w:uiPriority="46"/>
-    <w:lsdException w:name="List Table 2 Accent 1" w:uiPriority="47"/>
-    <w:lsdException w:name="List Table 3 Accent 1" w:uiPriority="48"/>
-    <w:lsdException w:name="List Table 4 Accent 1" w:uiPriority="49"/>
-    <w:lsdException w:name="List Table 5 Dark Accent 1" w:uiPriority="50"/>
-    <w:lsdException w:name="List Table 6 Colorful Accent 1" w:uiPriority="51"/>
-    <w:lsdException w:name="List Table 7 Colorful Accent 1" w:uiPriority="52"/>
-    <w:lsdException w:name="List Table 1 Light Accent 2" w:uiPriority="46"/>
-    <w:lsdException w:name="List Table 2 Accent 2" w:uiPriority="47"/>
-    <w:lsdException w:name="List Table 3 Accent 2" w:uiPriority="48"/>
-    <w:lsdException w:name="List Table 4 Accent 2" w:uiPriority="49"/>
-    <w:lsdException w:name="List Table 5 Dark Accent 2" w:uiPriority="50"/>
-    <w:lsdException w:name="List Table 6 Colorful Accent 2" w:uiPriority="51"/>
-    <w:lsdException w:name="List Table 7 Colorful Accent 2" w:uiPriority="52"/>
-    <w:lsdException w:name="List Table 1 Light Accent 3" w:uiPriority="46"/>
-    <w:lsdException w:name="List Table 2 Accent 3" w:uiPriority="47"/>
-    <w:lsdException w:name="List Table 3 Accent 3" w:uiPriority="48"/>
-    <w:lsdException w:name="List Table 4 Accent 3" w:uiPriority="49"/>
-    <w:lsdException w:name="List Table 5 Dark Accent 3" w:uiPriority="50"/>
-    <w:lsdException w:name="List Table 6 Colorful Accent 3" w:uiPriority="51"/>
-    <w:lsdException w:name="List Table 7 Colorful Accent 3" w:uiPriority="52"/>
-    <w:lsdException w:name="List Table 1 Light Accent 4" w:uiPriority="46"/>
-    <w:lsdException w:name="List Table 2 Accent 4" w:uiPriority="47"/>
-    <w:lsdException w:name="List Table 3 Accent 4" w:uiPriority="48"/>
-    <w:lsdException w:name="List Table 4 Accent 4" w:uiPriority="49"/>
-    <w:lsdException w:name="List Table 5 Dark Accent 4" w:uiPriority="50"/>
-    <w:lsdException w:name="List Table 6 Colorful Accent 4" w:uiPriority="51"/>
-    <w:lsdException w:name="List Table 7 Colorful Accent 4" w:uiPriority="52"/>
-    <w:lsdException w:name="List Table 1 Light Accent 5" w:uiPriority="46"/>
-    <w:lsdException w:name="List Table 2 Accent 5" w:uiPriority="47"/>
-    <w:lsdException w:name="List Table 3 Accent 5" w:uiPriority="48"/>
-    <w:lsdException w:name="List Table 4 Accent 5" w:uiPriority="49"/>
-    <w:lsdException w:name="List Table 5 Dark Accent 5" w:uiPriority="50"/>
-    <w:lsdException w:name="List Table 6 Colorful Accent 5" w:uiPriority="51"/>
-    <w:lsdException w:name="List Table 7 Colorful Accent 5" w:uiPriority="52"/>
-    <w:lsdException w:name="List Table 1 Light Accent 6" w:uiPriority="46"/>
-    <w:lsdException w:name="List Table 2 Accent 6" w:uiPriority="47"/>
-    <w:lsdException w:name="List Table 3 Accent 6" w:uiPriority="48"/>
-    <w:lsdException w:name="List Table 4 Accent 6" w:uiPriority="49"/>
-    <w:lsdException w:name="List Table 5 Dark Accent 6" w:uiPriority="50"/>
-    <w:lsdException w:name="List Table 6 Colorful Accent 6" w:uiPriority="51"/>
-    <w:lsdException w:name="List Table 7 Colorful Accent 6" w:uiPriority="52"/>
+  <w:latentStyles w:defLockedState="0" w:defUIPriority="99" w:defSemiHidden="1" w:defUnhideWhenUsed="1" w:defQFormat="0" w:count="276">
+    <w:lsdException w:name="Normal" w:semiHidden="0" w:uiPriority="0" w:unhideWhenUsed="0" w:qFormat="1"/>
+    <w:lsdException w:name="heading 1" w:semiHidden="0" w:uiPriority="9" w:unhideWhenUsed="0" w:qFormat="1"/>
+    <w:lsdException w:name="heading 2" w:uiPriority="9" w:qFormat="1"/>
+    <w:lsdException w:name="heading 3" w:uiPriority="9" w:qFormat="1"/>
+    <w:lsdException w:name="heading 4" w:uiPriority="9" w:qFormat="1"/>
+    <w:lsdException w:name="heading 5" w:uiPriority="9" w:qFormat="1"/>
+    <w:lsdException w:name="heading 6" w:uiPriority="9" w:qFormat="1"/>
+    <w:lsdException w:name="heading 7" w:uiPriority="9" w:qFormat="1"/>
+    <w:lsdException w:name="heading 8" w:uiPriority="9" w:qFormat="1"/>
+    <w:lsdException w:name="heading 9" w:uiPriority="9" w:qFormat="1"/>
+    <w:lsdException w:name="toc 1" w:uiPriority="39"/>
+    <w:lsdException w:name="toc 2" w:uiPriority="39"/>
+    <w:lsdException w:name="toc 3" w:uiPriority="39"/>
+    <w:lsdException w:name="toc 4" w:uiPriority="39"/>
+    <w:lsdException w:name="toc 5" w:uiPriority="39"/>
+    <w:lsdException w:name="toc 6" w:uiPriority="39"/>
+    <w:lsdException w:name="toc 7" w:uiPriority="39"/>
+    <w:lsdException w:name="toc 8" w:uiPriority="39"/>
+    <w:lsdException w:name="toc 9" w:uiPriority="39"/>
+    <w:lsdException w:name="caption" w:uiPriority="35" w:qFormat="1"/>
+    <w:lsdException w:name="Title" w:semiHidden="0" w:uiPriority="10" w:unhideWhenUsed="0" w:qFormat="1"/>
+    <w:lsdException w:name="Default Paragraph Font" w:uiPriority="1"/>
+    <w:lsdException w:name="Subtitle" w:semiHidden="0" w:uiPriority="11" w:unhideWhenUsed="0" w:qFormat="1"/>
+    <w:lsdException w:name="Strong" w:semiHidden="0" w:uiPriority="22" w:unhideWhenUsed="0" w:qFormat="1"/>
+    <w:lsdException w:name="Emphasis" w:semiHidden="0" w:uiPriority="20" w:unhideWhenUsed="0" w:qFormat="1"/>
+    <w:lsdException w:name="Table Grid" w:semiHidden="0" w:uiPriority="59" w:unhideWhenUsed="0"/>
+    <w:lsdException w:name="Note Level 1" w:semiHidden="0" w:unhideWhenUsed="0"/>
+    <w:lsdException w:name="Note Level 2" w:semiHidden="0" w:unhideWhenUsed="0"/>
+    <w:lsdException w:name="Note Level 3" w:semiHidden="0" w:unhideWhenUsed="0"/>
+    <w:lsdException w:name="Note Level 4" w:semiHidden="0" w:unhideWhenUsed="0"/>
+    <w:lsdException w:name="Note Level 5" w:semiHidden="0" w:unhideWhenUsed="0"/>
+    <w:lsdException w:name="Note Level 6" w:semiHidden="0" w:unhideWhenUsed="0"/>
+    <w:lsdException w:name="Note Level 7" w:semiHidden="0" w:unhideWhenUsed="0"/>
+    <w:lsdException w:name="Note Level 8" w:semiHidden="0" w:unhideWhenUsed="0"/>
+    <w:lsdException w:name="Note Level 9" w:semiHidden="0" w:unhideWhenUsed="0"/>
+    <w:lsdException w:name="Placeholder Text" w:unhideWhenUsed="0"/>
+    <w:lsdException w:name="No Spacing" w:semiHidden="0" w:uiPriority="1" w:unhideWhenUsed="0" w:qFormat="1"/>
+    <w:lsdException w:name="Light Shading" w:semiHidden="0" w:uiPriority="60" w:unhideWhenUsed="0"/>
+    <w:lsdException w:name="Light List" w:semiHidden="0" w:uiPriority="61" w:unhideWhenUsed="0"/>
+    <w:lsdException w:name="Light Grid" w:semiHidden="0" w:uiPriority="62" w:unhideWhenUsed="0"/>
+    <w:lsdException w:name="Medium Shading 1" w:semiHidden="0" w:uiPriority="63" w:unhideWhenUsed="0"/>
+    <w:lsdException w:name="Medium Shading 2" w:semiHidden="0" w:uiPriority="64" w:unhideWhenUsed="0"/>
+    <w:lsdException w:name="Medium List 1" w:semiHidden="0" w:uiPriority="65" w:unhideWhenUsed="0"/>
+    <w:lsdException w:name="Medium List 2" w:semiHidden="0" w:uiPriority="66" w:unhideWhenUsed="0"/>
+    <w:lsdException w:name="Medium Grid 1" w:semiHidden="0" w:uiPriority="67" w:unhideWhenUsed="0"/>
+    <w:lsdException w:name="Medium Grid 2" w:semiHidden="0" w:uiPriority="68" w:unhideWhenUsed="0"/>
+    <w:lsdException w:name="Medium Grid 3" w:semiHidden="0" w:uiPriority="69" w:unhideWhenUsed="0"/>
+    <w:lsdException w:name="Dark List" w:semiHidden="0" w:uiPriority="70" w:unhideWhenUsed="0"/>
+    <w:lsdException w:name="Colorful Shading" w:semiHidden="0" w:uiPriority="71" w:unhideWhenUsed="0"/>
+    <w:lsdException w:name="Colorful List" w:semiHidden="0" w:uiPriority="72" w:unhideWhenUsed="0"/>
+    <w:lsdException w:name="Colorful Grid" w:semiHidden="0" w:uiPriority="73" w:unhideWhenUsed="0"/>
+    <w:lsdException w:name="Light Shading Accent 1" w:semiHidden="0" w:uiPriority="60" w:unhideWhenUsed="0"/>
+    <w:lsdException w:name="Light List Accent 1" w:semiHidden="0" w:uiPriority="61" w:unhideWhenUsed="0"/>
+    <w:lsdException w:name="Light Grid Accent 1" w:semiHidden="0" w:uiPriority="62" w:unhideWhenUsed="0"/>
+    <w:lsdException w:name="Medium Shading 1 Accent 1" w:semiHidden="0" w:uiPriority="63" w:unhideWhenUsed="0"/>
+    <w:lsdException w:name="Medium Shading 2 Accent 1" w:semiHidden="0" w:uiPriority="64" w:unhideWhenUsed="0"/>
+    <w:lsdException w:name="Medium List 1 Accent 1" w:semiHidden="0" w:uiPriority="65" w:unhideWhenUsed="0"/>
+    <w:lsdException w:name="Revision" w:unhideWhenUsed="0"/>
+    <w:lsdException w:name="List Paragraph" w:semiHidden="0" w:uiPriority="34" w:unhideWhenUsed="0" w:qFormat="1"/>
+    <w:lsdException w:name="Quote" w:semiHidden="0" w:uiPriority="29" w:unhideWhenUsed="0" w:qFormat="1"/>
+    <w:lsdException w:name="Intense Quote" w:semiHidden="0" w:uiPriority="30" w:unhideWhenUsed="0" w:qFormat="1"/>
+    <w:lsdException w:name="Medium List 2 Accent 1" w:semiHidden="0" w:uiPriority="66" w:unhideWhenUsed="0"/>
+    <w:lsdException w:name="Medium Grid 1 Accent 1" w:semiHidden="0" w:uiPriority="67" w:unhideWhenUsed="0"/>
+    <w:lsdException w:name="Medium Grid 2 Accent 1" w:semiHidden="0" w:uiPriority="68" w:unhideWhenUsed="0"/>
+    <w:lsdException w:name="Medium Grid 3 Accent 1" w:semiHidden="0" w:uiPriority="69" w:unhideWhenUsed="0"/>
+    <w:lsdException w:name="Dark List Accent 1" w:semiHidden="0" w:uiPriority="70" w:unhideWhenUsed="0"/>
+    <w:lsdException w:name="Colorful Shading Accent 1" w:semiHidden="0" w:uiPriority="71" w:unhideWhenUsed="0"/>
+    <w:lsdException w:name="Colorful List Accent 1" w:semiHidden="0" w:uiPriority="72" w:unhideWhenUsed="0"/>
+    <w:lsdException w:name="Colorful Grid Accent 1" w:semiHidden="0" w:uiPriority="73" w:unhideWhenUsed="0"/>
+    <w:lsdException w:name="Light Shading Accent 2" w:semiHidden="0" w:uiPriority="60" w:unhideWhenUsed="0"/>
+    <w:lsdException w:name="Light List Accent 2" w:semiHidden="0" w:uiPriority="61" w:unhideWhenUsed="0"/>
+    <w:lsdException w:name="Light Grid Accent 2" w:semiHidden="0" w:uiPriority="62" w:unhideWhenUsed="0"/>
+    <w:lsdException w:name="Medium Shading 1 Accent 2" w:semiHidden="0" w:uiPriority="63" w:unhideWhenUsed="0"/>
+    <w:lsdException w:name="Medium Shading 2 Accent 2" w:semiHidden="0" w:uiPriority="64" w:unhideWhenUsed="0"/>
+    <w:lsdException w:name="Medium List 1 Accent 2" w:semiHidden="0" w:uiPriority="65" w:unhideWhenUsed="0"/>
+    <w:lsdException w:name="Medium List 2 Accent 2" w:semiHidden="0" w:uiPriority="66" w:unhideWhenUsed="0"/>
+    <w:lsdException w:name="Medium Grid 1 Accent 2" w:semiHidden="0" w:uiPriority="67" w:unhideWhenUsed="0"/>
+    <w:lsdException w:name="Medium Grid 2 Accent 2" w:semiHidden="0" w:uiPriority="68" w:unhideWhenUsed="0"/>
+    <w:lsdException w:name="Medium Grid 3 Accent 2" w:semiHidden="0" w:uiPriority="69" w:unhideWhenUsed="0"/>
+    <w:lsdException w:name="Dark List Accent 2" w:semiHidden="0" w:uiPriority="70" w:unhideWhenUsed="0"/>
+    <w:lsdException w:name="Colorful Shading Accent 2" w:semiHidden="0" w:uiPriority="71" w:unhideWhenUsed="0"/>
+    <w:lsdException w:name="Colorful List Accent 2" w:semiHidden="0" w:uiPriority="72" w:unhideWhenUsed="0"/>
+    <w:lsdException w:name="Colorful Grid Accent 2" w:semiHidden="0" w:uiPriority="73" w:unhideWhenUsed="0"/>
+    <w:lsdException w:name="Light Shading Accent 3" w:semiHidden="0" w:uiPriority="60" w:unhideWhenUsed="0"/>
+    <w:lsdException w:name="Light List Accent 3" w:semiHidden="0" w:uiPriority="61" w:unhideWhenUsed="0"/>
+    <w:lsdException w:name="Light Grid Accent 3" w:semiHidden="0" w:uiPriority="62" w:unhideWhenUsed="0"/>
+    <w:lsdException w:name="Medium Shading 1 Accent 3" w:semiHidden="0" w:uiPriority="63" w:unhideWhenUsed="0"/>
+    <w:lsdException w:name="Medium Shading 2 Accent 3" w:semiHidden="0" w:uiPriority="64" w:unhideWhenUsed="0"/>
+    <w:lsdException w:name="Medium List 1 Accent 3" w:semiHidden="0" w:uiPriority="65" w:unhideWhenUsed="0"/>
+    <w:lsdException w:name="Medium List 2 Accent 3" w:semiHidden="0" w:uiPriority="66" w:unhideWhenUsed="0"/>
+    <w:lsdException w:name="Medium Grid 1 Accent 3" w:semiHidden="0" w:uiPriority="67" w:unhideWhenUsed="0"/>
+    <w:lsdException w:name="Medium Grid 2 Accent 3" w:semiHidden="0" w:uiPriority="68" w:unhideWhenUsed="0"/>
+    <w:lsdException w:name="Medium Grid 3 Accent 3" w:semiHidden="0" w:uiPriority="69" w:unhideWhenUsed="0"/>
+    <w:lsdException w:name="Dark List Accent 3" w:semiHidden="0" w:uiPriority="70" w:unhideWhenUsed="0"/>
+    <w:lsdException w:name="Colorful Shading Accent 3" w:semiHidden="0" w:uiPriority="71" w:unhideWhenUsed="0"/>
+    <w:lsdException w:name="Colorful List Accent 3" w:semiHidden="0" w:uiPriority="72" w:unhideWhenUsed="0"/>
+    <w:lsdException w:name="Colorful Grid Accent 3" w:semiHidden="0" w:uiPriority="73" w:unhideWhenUsed="0"/>
+    <w:lsdException w:name="Light Shading Accent 4" w:semiHidden="0" w:uiPriority="60" w:unhideWhenUsed="0"/>
+    <w:lsdException w:name="Light List Accent 4" w:semiHidden="0" w:uiPriority="61" w:unhideWhenUsed="0"/>
+    <w:lsdException w:name="Light Grid Accent 4" w:semiHidden="0" w:uiPriority="62" w:unhideWhenUsed="0"/>
+    <w:lsdException w:name="Medium Shading 1 Accent 4" w:semiHidden="0" w:uiPriority="63" w:unhideWhenUsed="0"/>
+    <w:lsdException w:name="Medium Shading 2 Accent 4" w:semiHidden="0" w:uiPriority="64" w:unhideWhenUsed="0"/>
+    <w:lsdException w:name="Medium List 1 Accent 4" w:semiHidden="0" w:uiPriority="65" w:unhideWhenUsed="0"/>
+    <w:lsdException w:name="Medium List 2 Accent 4" w:semiHidden="0" w:uiPriority="66" w:unhideWhenUsed="0"/>
+    <w:lsdException w:name="Medium Grid 1 Accent 4" w:semiHidden="0" w:uiPriority="67" w:unhideWhenUsed="0"/>
+    <w:lsdException w:name="Medium Grid 2 Accent 4" w:semiHidden="0" w:uiPriority="68" w:unhideWhenUsed="0"/>
+    <w:lsdException w:name="Medium Grid 3 Accent 4" w:semiHidden="0" w:uiPriority="69" w:unhideWhenUsed="0"/>
+    <w:lsdException w:name="Dark List Accent 4" w:semiHidden="0" w:uiPriority="70" w:unhideWhenUsed="0"/>
+    <w:lsdException w:name="Colorful Shading Accent 4" w:semiHidden="0" w:uiPriority="71" w:unhideWhenUsed="0"/>
+    <w:lsdException w:name="Colorful List Accent 4" w:semiHidden="0" w:uiPriority="72" w:unhideWhenUsed="0"/>
+    <w:lsdException w:name="Colorful Grid Accent 4" w:semiHidden="0" w:uiPriority="73" w:unhideWhenUsed="0"/>
+    <w:lsdException w:name="Light Shading Accent 5" w:semiHidden="0" w:uiPriority="60" w:unhideWhenUsed="0"/>
+    <w:lsdException w:name="Light List Accent 5" w:semiHidden="0" w:uiPriority="61" w:unhideWhenUsed="0"/>
+    <w:lsdException w:name="Light Grid Accent 5" w:semiHidden="0" w:uiPriority="62" w:unhideWhenUsed="0"/>
+    <w:lsdException w:name="Medium Shading 1 Accent 5" w:semiHidden="0" w:uiPriority="63" w:unhideWhenUsed="0"/>
+    <w:lsdException w:name="Medium Shading 2 Accent 5" w:semiHidden="0" w:uiPriority="64" w:unhideWhenUsed="0"/>
+    <w:lsdException w:name="Medium List 1 Accent 5" w:semiHidden="0" w:uiPriority="65" w:unhideWhenUsed="0"/>
+    <w:lsdException w:name="Medium List 2 Accent 5" w:semiHidden="0" w:uiPriority="66" w:unhideWhenUsed="0"/>
+    <w:lsdException w:name="Medium Grid 1 Accent 5" w:semiHidden="0" w:uiPriority="67" w:unhideWhenUsed="0"/>
+    <w:lsdException w:name="Medium Grid 2 Accent 5" w:semiHidden="0" w:uiPriority="68" w:unhideWhenUsed="0"/>
+    <w:lsdException w:name="Medium Grid 3 Accent 5" w:semiHidden="0" w:uiPriority="69" w:unhideWhenUsed="0"/>
+    <w:lsdException w:name="Dark List Accent 5" w:semiHidden="0" w:uiPriority="70" w:unhideWhenUsed="0"/>
+    <w:lsdException w:name="Colorful Shading Accent 5" w:semiHidden="0" w:uiPriority="71" w:unhideWhenUsed="0"/>
+    <w:lsdException w:name="Colorful List Accent 5" w:semiHidden="0" w:uiPriority="72" w:unhideWhenUsed="0"/>
+    <w:lsdException w:name="Colorful Grid Accent 5" w:semiHidden="0" w:uiPriority="73" w:unhideWhenUsed="0"/>
+    <w:lsdException w:name="Light Shading Accent 6" w:semiHidden="0" w:uiPriority="60" w:unhideWhenUsed="0"/>
+    <w:lsdException w:name="Light List Accent 6" w:semiHidden="0" w:uiPriority="61" w:unhideWhenUsed="0"/>
+    <w:lsdException w:name="Light Grid Accent 6" w:semiHidden="0" w:uiPriority="62" w:unhideWhenUsed="0"/>
+    <w:lsdException w:name="Medium Shading 1 Accent 6" w:semiHidden="0" w:uiPriority="63" w:unhideWhenUsed="0"/>
+    <w:lsdException w:name="Medium Shading 2 Accent 6" w:semiHidden="0" w:uiPriority="64" w:unhideWhenUsed="0"/>
+    <w:lsdException w:name="Medium List 1 Accent 6" w:semiHidden="0" w:uiPriority="65" w:unhideWhenUsed="0"/>
+    <w:lsdException w:name="Medium List 2 Accent 6" w:semiHidden="0" w:uiPriority="66" w:unhideWhenUsed="0"/>
+    <w:lsdException w:name="Medium Grid 1 Accent 6" w:semiHidden="0" w:uiPriority="67" w:unhideWhenUsed="0"/>
+    <w:lsdException w:name="Medium Grid 2 Accent 6" w:semiHidden="0" w:uiPriority="68" w:unhideWhenUsed="0"/>
+    <w:lsdException w:name="Medium Grid 3 Accent 6" w:semiHidden="0" w:uiPriority="69" w:unhideWhenUsed="0"/>
+    <w:lsdException w:name="Dark List Accent 6" w:semiHidden="0" w:uiPriority="70" w:unhideWhenUsed="0"/>
+    <w:lsdException w:name="Colorful Shading Accent 6" w:semiHidden="0" w:uiPriority="71" w:unhideWhenUsed="0"/>
+    <w:lsdException w:name="Colorful List Accent 6" w:semiHidden="0" w:uiPriority="72" w:unhideWhenUsed="0"/>
+    <w:lsdException w:name="Colorful Grid Accent 6" w:semiHidden="0" w:uiPriority="73" w:unhideWhenUsed="0"/>
+    <w:lsdException w:name="Subtle Emphasis" w:semiHidden="0" w:uiPriority="19" w:unhideWhenUsed="0" w:qFormat="1"/>
+    <w:lsdException w:name="Intense Emphasis" w:semiHidden="0" w:uiPriority="21" w:unhideWhenUsed="0" w:qFormat="1"/>
+    <w:lsdException w:name="Subtle Reference" w:semiHidden="0" w:uiPriority="31" w:unhideWhenUsed="0" w:qFormat="1"/>
+    <w:lsdException w:name="Intense Reference" w:semiHidden="0" w:uiPriority="32" w:unhideWhenUsed="0" w:qFormat="1"/>
+    <w:lsdException w:name="Book Title" w:semiHidden="0" w:uiPriority="33" w:unhideWhenUsed="0" w:qFormat="1"/>
+    <w:lsdException w:name="Bibliography" w:uiPriority="37"/>
+    <w:lsdException w:name="TOC Heading" w:uiPriority="39" w:qFormat="1"/>
+  </w:latentStyles>
+  <w:style w:type="paragraph" w:default="1" w:styleId="Normal">
+    <w:name w:val="Normal"/>
+  </w:style>
+  <w:style w:type="paragraph" w:styleId="Heading1">
+    <w:name w:val="heading 1"/>
+    <w:basedOn w:val="Normal"/>
+    <w:next w:val="Normal"/>
+    <w:pPr>
+      <w:keepNext/>
+      <w:keepLines/>
+      <w:spacing w:before="200"/>
+      <w:contextualSpacing/>
+      <w:outlineLvl w:val="0"/>
+    </w:pPr>
+    <w:rPr>
+      <w:rFonts w:ascii="Trebuchet MS" w:eastAsia="Trebuchet MS" w:hAnsi="Trebuchet MS" w:cs="Trebuchet MS"/>
+      <w:sz w:val="32"/>
+    </w:rPr>
+  </w:style>
+  <w:style w:type="paragraph" w:styleId="Heading2">
+    <w:name w:val="heading 2"/>
+    <w:basedOn w:val="Normal"/>
+    <w:next w:val="Normal"/>
+    <w:pPr>
+      <w:keepNext/>
+      <w:keepLines/>
+      <w:spacing w:before="200"/>
+      <w:contextualSpacing/>
+      <w:outlineLvl w:val="1"/>
+    </w:pPr>
+    <w:rPr>
+      <w:rFonts w:ascii="Trebuchet MS" w:eastAsia="Trebuchet MS" w:hAnsi="Trebuchet MS" w:cs="Trebuchet MS"/>
+      <w:b/>
+      <w:sz w:val="26"/>
+    </w:rPr>
+  </w:style>
+  <w:style w:type="paragraph" w:styleId="Heading3">
+    <w:name w:val="heading 3"/>
+    <w:basedOn w:val="Normal"/>
+    <w:next w:val="Normal"/>
+    <w:pPr>
+      <w:keepNext/>
+      <w:keepLines/>
+      <w:spacing w:before="160"/>
+      <w:contextualSpacing/>
+      <w:outlineLvl w:val="2"/>
+    </w:pPr>
+    <w:rPr>
+      <w:rFonts w:ascii="Trebuchet MS" w:eastAsia="Trebuchet MS" w:hAnsi="Trebuchet MS" w:cs="Trebuchet MS"/>
+      <w:b/>
+      <w:color w:val="666666"/>
+      <w:sz w:val="24"/>
+    </w:rPr>
+  </w:style>
+  <w:style w:type="paragraph" w:styleId="Heading4">
+    <w:name w:val="heading 4"/>
+    <w:basedOn w:val="Normal"/>
+    <w:next w:val="Normal"/>
+    <w:pPr>
+      <w:keepNext/>
+      <w:keepLines/>
+      <w:spacing w:before="160"/>
+      <w:contextualSpacing/>
+      <w:outlineLvl w:val="3"/>
+    </w:pPr>
+    <w:rPr>
+      <w:rFonts w:ascii="Trebuchet MS" w:eastAsia="Trebuchet MS" w:hAnsi="Trebuchet MS" w:cs="Trebuchet MS"/>
+      <w:color w:val="666666"/>
+      <w:u w:val="single"/>
+    </w:rPr>
+  </w:style>
+  <w:style w:type="paragraph" w:styleId="Heading5">
+    <w:name w:val="heading 5"/>
+    <w:basedOn w:val="Normal"/>
+    <w:next w:val="Normal"/>
+    <w:pPr>
+      <w:keepNext/>
+      <w:keepLines/>
+      <w:spacing w:before="160"/>
+      <w:contextualSpacing/>
+      <w:outlineLvl w:val="4"/>
+    </w:pPr>
+    <w:rPr>
+      <w:rFonts w:ascii="Trebuchet MS" w:eastAsia="Trebuchet MS" w:hAnsi="Trebuchet MS" w:cs="Trebuchet MS"/>
+      <w:color w:val="666666"/>
+    </w:rPr>
+  </w:style>
+  <w:style w:type="paragraph" w:styleId="Heading6">
+    <w:name w:val="heading 6"/>
+    <w:basedOn w:val="Normal"/>
+    <w:next w:val="Normal"/>
+    <w:pPr>
+      <w:keepNext/>
+      <w:keepLines/>
+      <w:spacing w:before="160"/>
+      <w:contextualSpacing/>
+      <w:outlineLvl w:val="5"/>
+    </w:pPr>
+    <w:rPr>
+      <w:rFonts w:ascii="Trebuchet MS" w:eastAsia="Trebuchet MS" w:hAnsi="Trebuchet MS" w:cs="Trebuchet MS"/>
+      <w:i/>
+      <w:color w:val="666666"/>
+    </w:rPr>
+  </w:style>
+  <w:style w:type="character" w:default="1" w:styleId="DefaultParagraphFont">
+    <w:name w:val="Default Paragraph Font"/>
+    <w:uiPriority w:val="1"/>
+    <w:semiHidden/>
+    <w:unhideWhenUsed/>
+  </w:style>
+  <w:style w:type="table" w:default="1" w:styleId="TableNormal">
+    <w:name w:val="Normal Table"/>
+    <w:uiPriority w:val="99"/>
+    <w:semiHidden/>
+    <w:unhideWhenUsed/>
+    <w:tblPr>
+      <w:tblInd w:w="0" w:type="dxa"/>
+      <w:tblCellMar>
+        <w:top w:w="0" w:type="dxa"/>
+        <w:left w:w="108" w:type="dxa"/>
+        <w:bottom w:w="0" w:type="dxa"/>
+        <w:right w:w="108" w:type="dxa"/>
+      </w:tblCellMar>
+    </w:tblPr>
+  </w:style>
+  <w:style w:type="numbering" w:default="1" w:styleId="NoList">
+    <w:name w:val="No List"/>
+    <w:uiPriority w:val="99"/>
+    <w:semiHidden/>
+    <w:unhideWhenUsed/>
+  </w:style>
+  <w:style w:type="paragraph" w:styleId="Title">
+    <w:name w:val="Title"/>
+    <w:basedOn w:val="Normal"/>
+    <w:next w:val="Normal"/>
+    <w:pPr>
+      <w:keepNext/>
+      <w:keepLines/>
+      <w:contextualSpacing/>
+    </w:pPr>
+    <w:rPr>
+      <w:rFonts w:ascii="Trebuchet MS" w:eastAsia="Trebuchet MS" w:hAnsi="Trebuchet MS" w:cs="Trebuchet MS"/>
+      <w:sz w:val="42"/>
+    </w:rPr>
+  </w:style>
+  <w:style w:type="paragraph" w:styleId="Subtitle">
+    <w:name w:val="Subtitle"/>
+    <w:basedOn w:val="Normal"/>
+    <w:next w:val="Normal"/>
+    <w:pPr>
+      <w:keepNext/>
+      <w:keepLines/>
+      <w:spacing w:after="200"/>
+      <w:contextualSpacing/>
+    </w:pPr>
+    <w:rPr>
+      <w:rFonts w:ascii="Trebuchet MS" w:eastAsia="Trebuchet MS" w:hAnsi="Trebuchet MS" w:cs="Trebuchet MS"/>
+      <w:i/>
+      <w:color w:val="666666"/>
+      <w:sz w:val="26"/>
+    </w:rPr>
+  </w:style>
+  <w:style w:type="paragraph" w:styleId="ListParagraph">
+    <w:name w:val="List Paragraph"/>
+    <w:basedOn w:val="Normal"/>
+    <w:uiPriority w:val="34"/>
+    <w:qFormat/>
+    <w:rsid w:val="008A7A1E"/>
+    <w:pPr>
+      <w:ind w:left="720"/>
+      <w:contextualSpacing/>
+    </w:pPr>
+  </w:style>
+  <w:style w:type="character" w:styleId="Hyperlink">
+    <w:name w:val="Hyperlink"/>
+    <w:basedOn w:val="DefaultParagraphFont"/>
+    <w:uiPriority w:val="99"/>
+    <w:unhideWhenUsed/>
+    <w:rsid w:val="000772BE"/>
+    <w:rPr>
+      <w:color w:val="0000FF" w:themeColor="hyperlink"/>
+      <w:u w:val="single"/>
+    </w:rPr>
+  </w:style>
+  <w:style w:type="character" w:styleId="FollowedHyperlink">
+    <w:name w:val="FollowedHyperlink"/>
+    <w:basedOn w:val="DefaultParagraphFont"/>
+    <w:uiPriority w:val="99"/>
+    <w:semiHidden/>
+    <w:unhideWhenUsed/>
+    <w:rsid w:val="00942777"/>
+    <w:rPr>
+      <w:color w:val="800080" w:themeColor="followedHyperlink"/>
+      <w:u w:val="single"/>
+    </w:rPr>
+  </w:style>
+  <w:style w:type="paragraph" w:styleId="NormalWeb">
+    <w:name w:val="Normal (Web)"/>
+    <w:basedOn w:val="Normal"/>
+    <w:uiPriority w:val="99"/>
+    <w:semiHidden/>
+    <w:unhideWhenUsed/>
+    <w:rsid w:val="004E1F8B"/>
+    <w:pPr>
+      <w:spacing w:before="100" w:beforeAutospacing="1" w:after="100" w:afterAutospacing="1" w:line="240" w:lineRule="auto"/>
+    </w:pPr>
+    <w:rPr>
+      <w:rFonts w:ascii="Times New Roman" w:eastAsia="Times New Roman" w:hAnsi="Times New Roman" w:cs="Times New Roman"/>
+      <w:color w:val="auto"/>
+      <w:sz w:val="24"/>
+      <w:szCs w:val="24"/>
+    </w:rPr>
+  </w:style>
+</w:styles>
+</file>
+
+<file path=word/stylesWithEffects.xml><?xml version="1.0" encoding="utf-8"?>
+<w:styles xmlns:wpc="http://schemas.microsoft.com/office/word/2010/wordprocessingCanvas" xmlns:mo="http://schemas.microsoft.com/office/mac/office/2008/main" xmlns:mc="http://schemas.openxmlformats.org/markup-compatibility/2006" xmlns:mv="urn:schemas-microsoft-com:mac:vml" xmlns:o="urn:schemas-microsoft-com:office:office" xmlns:r="http://schemas.openxmlformats.org/officeDocument/2006/relationships" xmlns:m="http://schemas.openxmlformats.org/officeDocument/2006/math" xmlns:v="urn:schemas-microsoft-com:vml" xmlns:wp14="http://schemas.microsoft.com/office/word/2010/wordprocessingDrawing" xmlns:wp="http://schemas.openxmlformats.org/drawingml/2006/wordprocessingDrawing" xmlns:w10="urn:schemas-microsoft-com:office:word" xmlns:w="http://schemas.openxmlformats.org/wordprocessingml/2006/main" xmlns:w14="http://schemas.microsoft.com/office/word/2010/wordml" xmlns:wpg="http://schemas.microsoft.com/office/word/2010/wordprocessingGroup" xmlns:wpi="http://schemas.microsoft.com/office/word/2010/wordprocessingInk" xmlns:wne="http://schemas.microsoft.com/office/word/2006/wordml" xmlns:wps="http://schemas.microsoft.com/office/word/2010/wordprocessingShape" mc:Ignorable="w14 wp14">
+  <w:docDefaults>
+    <w:rPrDefault>
+      <w:rPr>
+        <w:rFonts w:ascii="Arial" w:eastAsia="Arial" w:hAnsi="Arial" w:cs="Arial"/>
+        <w:color w:val="000000"/>
+        <w:sz w:val="22"/>
+        <w:lang w:val="en-US" w:eastAsia="en-US" w:bidi="ar-SA"/>
+      </w:rPr>
+    </w:rPrDefault>
+    <w:pPrDefault>
+      <w:pPr>
+        <w:spacing w:line="276" w:lineRule="auto"/>
+      </w:pPr>
+    </w:pPrDefault>
+  </w:docDefaults>
+  <w:latentStyles w:defLockedState="0" w:defUIPriority="99" w:defSemiHidden="1" w:defUnhideWhenUsed="1" w:defQFormat="0" w:count="276">
+    <w:lsdException w:name="Normal" w:semiHidden="0" w:uiPriority="0" w:unhideWhenUsed="0" w:qFormat="1"/>
+    <w:lsdException w:name="heading 1" w:semiHidden="0" w:uiPriority="9" w:unhideWhenUsed="0" w:qFormat="1"/>
+    <w:lsdException w:name="heading 2" w:uiPriority="9" w:qFormat="1"/>
+    <w:lsdException w:name="heading 3" w:uiPriority="9" w:qFormat="1"/>
+    <w:lsdException w:name="heading 4" w:uiPriority="9" w:qFormat="1"/>
+    <w:lsdException w:name="heading 5" w:uiPriority="9" w:qFormat="1"/>
+    <w:lsdException w:name="heading 6" w:uiPriority="9" w:qFormat="1"/>
+    <w:lsdException w:name="heading 7" w:uiPriority="9" w:qFormat="1"/>
+    <w:lsdException w:name="heading 8" w:uiPriority="9" w:qFormat="1"/>
+    <w:lsdException w:name="heading 9" w:uiPriority="9" w:qFormat="1"/>
+    <w:lsdException w:name="toc 1" w:uiPriority="39"/>
+    <w:lsdException w:name="toc 2" w:uiPriority="39"/>
+    <w:lsdException w:name="toc 3" w:uiPriority="39"/>
+    <w:lsdException w:name="toc 4" w:uiPriority="39"/>
+    <w:lsdException w:name="toc 5" w:uiPriority="39"/>
+    <w:lsdException w:name="toc 6" w:uiPriority="39"/>
+    <w:lsdException w:name="toc 7" w:uiPriority="39"/>
+    <w:lsdException w:name="toc 8" w:uiPriority="39"/>
+    <w:lsdException w:name="toc 9" w:uiPriority="39"/>
+    <w:lsdException w:name="caption" w:uiPriority="35" w:qFormat="1"/>
+    <w:lsdException w:name="Title" w:semiHidden="0" w:uiPriority="10" w:unhideWhenUsed="0" w:qFormat="1"/>
+    <w:lsdException w:name="Default Paragraph Font" w:uiPriority="1"/>
+    <w:lsdException w:name="Subtitle" w:semiHidden="0" w:uiPriority="11" w:unhideWhenUsed="0" w:qFormat="1"/>
+    <w:lsdException w:name="Strong" w:semiHidden="0" w:uiPriority="22" w:unhideWhenUsed="0" w:qFormat="1"/>
+    <w:lsdException w:name="Emphasis" w:semiHidden="0" w:uiPriority="20" w:unhideWhenUsed="0" w:qFormat="1"/>
+    <w:lsdException w:name="Table Grid" w:semiHidden="0" w:uiPriority="59" w:unhideWhenUsed="0"/>
+    <w:lsdException w:name="Note Level 1" w:semiHidden="0" w:unhideWhenUsed="0"/>
+    <w:lsdException w:name="Note Level 2" w:semiHidden="0" w:unhideWhenUsed="0"/>
+    <w:lsdException w:name="Note Level 3" w:semiHidden="0" w:unhideWhenUsed="0"/>
+    <w:lsdException w:name="Note Level 4" w:semiHidden="0" w:unhideWhenUsed="0"/>
+    <w:lsdException w:name="Note Level 5" w:semiHidden="0" w:unhideWhenUsed="0"/>
+    <w:lsdException w:name="Note Level 6" w:semiHidden="0" w:unhideWhenUsed="0"/>
+    <w:lsdException w:name="Note Level 7" w:semiHidden="0" w:unhideWhenUsed="0"/>
+    <w:lsdException w:name="Note Level 8" w:semiHidden="0" w:unhideWhenUsed="0"/>
+    <w:lsdException w:name="Note Level 9" w:semiHidden="0" w:unhideWhenUsed="0"/>
+    <w:lsdException w:name="Placeholder Text" w:unhideWhenUsed="0"/>
+    <w:lsdException w:name="No Spacing" w:semiHidden="0" w:uiPriority="1" w:unhideWhenUsed="0" w:qFormat="1"/>
+    <w:lsdException w:name="Light Shading" w:semiHidden="0" w:uiPriority="60" w:unhideWhenUsed="0"/>
+    <w:lsdException w:name="Light List" w:semiHidden="0" w:uiPriority="61" w:unhideWhenUsed="0"/>
+    <w:lsdException w:name="Light Grid" w:semiHidden="0" w:uiPriority="62" w:unhideWhenUsed="0"/>
+    <w:lsdException w:name="Medium Shading 1" w:semiHidden="0" w:uiPriority="63" w:unhideWhenUsed="0"/>
+    <w:lsdException w:name="Medium Shading 2" w:semiHidden="0" w:uiPriority="64" w:unhideWhenUsed="0"/>
+    <w:lsdException w:name="Medium List 1" w:semiHidden="0" w:uiPriority="65" w:unhideWhenUsed="0"/>
+    <w:lsdException w:name="Medium List 2" w:semiHidden="0" w:uiPriority="66" w:unhideWhenUsed="0"/>
+    <w:lsdException w:name="Medium Grid 1" w:semiHidden="0" w:uiPriority="67" w:unhideWhenUsed="0"/>
+    <w:lsdException w:name="Medium Grid 2" w:semiHidden="0" w:uiPriority="68" w:unhideWhenUsed="0"/>
+    <w:lsdException w:name="Medium Grid 3" w:semiHidden="0" w:uiPriority="69" w:unhideWhenUsed="0"/>
+    <w:lsdException w:name="Dark List" w:semiHidden="0" w:uiPriority="70" w:unhideWhenUsed="0"/>
+    <w:lsdException w:name="Colorful Shading" w:semiHidden="0" w:uiPriority="71" w:unhideWhenUsed="0"/>
+    <w:lsdException w:name="Colorful List" w:semiHidden="0" w:uiPriority="72" w:unhideWhenUsed="0"/>
+    <w:lsdException w:name="Colorful Grid" w:semiHidden="0" w:uiPriority="73" w:unhideWhenUsed="0"/>
+    <w:lsdException w:name="Light Shading Accent 1" w:semiHidden="0" w:uiPriority="60" w:unhideWhenUsed="0"/>
+    <w:lsdException w:name="Light List Accent 1" w:semiHidden="0" w:uiPriority="61" w:unhideWhenUsed="0"/>
+    <w:lsdException w:name="Light Grid Accent 1" w:semiHidden="0" w:uiPriority="62" w:unhideWhenUsed="0"/>
+    <w:lsdException w:name="Medium Shading 1 Accent 1" w:semiHidden="0" w:uiPriority="63" w:unhideWhenUsed="0"/>
+    <w:lsdException w:name="Medium Shading 2 Accent 1" w:semiHidden="0" w:uiPriority="64" w:unhideWhenUsed="0"/>
+    <w:lsdException w:name="Medium List 1 Accent 1" w:semiHidden="0" w:uiPriority="65" w:unhideWhenUsed="0"/>
+    <w:lsdException w:name="Revision" w:unhideWhenUsed="0"/>
+    <w:lsdException w:name="List Paragraph" w:semiHidden="0" w:uiPriority="34" w:unhideWhenUsed="0" w:qFormat="1"/>
+    <w:lsdException w:name="Quote" w:semiHidden="0" w:uiPriority="29" w:unhideWhenUsed="0" w:qFormat="1"/>
+    <w:lsdException w:name="Intense Quote" w:semiHidden="0" w:uiPriority="30" w:unhideWhenUsed="0" w:qFormat="1"/>
+    <w:lsdException w:name="Medium List 2 Accent 1" w:semiHidden="0" w:uiPriority="66" w:unhideWhenUsed="0"/>
+    <w:lsdException w:name="Medium Grid 1 Accent 1" w:semiHidden="0" w:uiPriority="67" w:unhideWhenUsed="0"/>
+    <w:lsdException w:name="Medium Grid 2 Accent 1" w:semiHidden="0" w:uiPriority="68" w:unhideWhenUsed="0"/>
+    <w:lsdException w:name="Medium Grid 3 Accent 1" w:semiHidden="0" w:uiPriority="69" w:unhideWhenUsed="0"/>
+    <w:lsdException w:name="Dark List Accent 1" w:semiHidden="0" w:uiPriority="70" w:unhideWhenUsed="0"/>
+    <w:lsdException w:name="Colorful Shading Accent 1" w:semiHidden="0" w:uiPriority="71" w:unhideWhenUsed="0"/>
+    <w:lsdException w:name="Colorful List Accent 1" w:semiHidden="0" w:uiPriority="72" w:unhideWhenUsed="0"/>
+    <w:lsdException w:name="Colorful Grid Accent 1" w:semiHidden="0" w:uiPriority="73" w:unhideWhenUsed="0"/>
+    <w:lsdException w:name="Light Shading Accent 2" w:semiHidden="0" w:uiPriority="60" w:unhideWhenUsed="0"/>
+    <w:lsdException w:name="Light List Accent 2" w:semiHidden="0" w:uiPriority="61" w:unhideWhenUsed="0"/>
+    <w:lsdException w:name="Light Grid Accent 2" w:semiHidden="0" w:uiPriority="62" w:unhideWhenUsed="0"/>
+    <w:lsdException w:name="Medium Shading 1 Accent 2" w:semiHidden="0" w:uiPriority="63" w:unhideWhenUsed="0"/>
+    <w:lsdException w:name="Medium Shading 2 Accent 2" w:semiHidden="0" w:uiPriority="64" w:unhideWhenUsed="0"/>
+    <w:lsdException w:name="Medium List 1 Accent 2" w:semiHidden="0" w:uiPriority="65" w:unhideWhenUsed="0"/>
+    <w:lsdException w:name="Medium List 2 Accent 2" w:semiHidden="0" w:uiPriority="66" w:unhideWhenUsed="0"/>
+    <w:lsdException w:name="Medium Grid 1 Accent 2" w:semiHidden="0" w:uiPriority="67" w:unhideWhenUsed="0"/>
+    <w:lsdException w:name="Medium Grid 2 Accent 2" w:semiHidden="0" w:uiPriority="68" w:unhideWhenUsed="0"/>
+    <w:lsdException w:name="Medium Grid 3 Accent 2" w:semiHidden="0" w:uiPriority="69" w:unhideWhenUsed="0"/>
+    <w:lsdException w:name="Dark List Accent 2" w:semiHidden="0" w:uiPriority="70" w:unhideWhenUsed="0"/>
+    <w:lsdException w:name="Colorful Shading Accent 2" w:semiHidden="0" w:uiPriority="71" w:unhideWhenUsed="0"/>
+    <w:lsdException w:name="Colorful List Accent 2" w:semiHidden="0" w:uiPriority="72" w:unhideWhenUsed="0"/>
+    <w:lsdException w:name="Colorful Grid Accent 2" w:semiHidden="0" w:uiPriority="73" w:unhideWhenUsed="0"/>
+    <w:lsdException w:name="Light Shading Accent 3" w:semiHidden="0" w:uiPriority="60" w:unhideWhenUsed="0"/>
+    <w:lsdException w:name="Light List Accent 3" w:semiHidden="0" w:uiPriority="61" w:unhideWhenUsed="0"/>
+    <w:lsdException w:name="Light Grid Accent 3" w:semiHidden="0" w:uiPriority="62" w:unhideWhenUsed="0"/>
+    <w:lsdException w:name="Medium Shading 1 Accent 3" w:semiHidden="0" w:uiPriority="63" w:unhideWhenUsed="0"/>
+    <w:lsdException w:name="Medium Shading 2 Accent 3" w:semiHidden="0" w:uiPriority="64" w:unhideWhenUsed="0"/>
+    <w:lsdException w:name="Medium List 1 Accent 3" w:semiHidden="0" w:uiPriority="65" w:unhideWhenUsed="0"/>
+    <w:lsdException w:name="Medium List 2 Accent 3" w:semiHidden="0" w:uiPriority="66" w:unhideWhenUsed="0"/>
+    <w:lsdException w:name="Medium Grid 1 Accent 3" w:semiHidden="0" w:uiPriority="67" w:unhideWhenUsed="0"/>
+    <w:lsdException w:name="Medium Grid 2 Accent 3" w:semiHidden="0" w:uiPriority="68" w:unhideWhenUsed="0"/>
+    <w:lsdException w:name="Medium Grid 3 Accent 3" w:semiHidden="0" w:uiPriority="69" w:unhideWhenUsed="0"/>
+    <w:lsdException w:name="Dark List Accent 3" w:semiHidden="0" w:uiPriority="70" w:unhideWhenUsed="0"/>
+    <w:lsdException w:name="Colorful Shading Accent 3" w:semiHidden="0" w:uiPriority="71" w:unhideWhenUsed="0"/>
+    <w:lsdException w:name="Colorful List Accent 3" w:semiHidden="0" w:uiPriority="72" w:unhideWhenUsed="0"/>
+    <w:lsdException w:name="Colorful Grid Accent 3" w:semiHidden="0" w:uiPriority="73" w:unhideWhenUsed="0"/>
+    <w:lsdException w:name="Light Shading Accent 4" w:semiHidden="0" w:uiPriority="60" w:unhideWhenUsed="0"/>
+    <w:lsdException w:name="Light List Accent 4" w:semiHidden="0" w:uiPriority="61" w:unhideWhenUsed="0"/>
+    <w:lsdException w:name="Light Grid Accent 4" w:semiHidden="0" w:uiPriority="62" w:unhideWhenUsed="0"/>
+    <w:lsdException w:name="Medium Shading 1 Accent 4" w:semiHidden="0" w:uiPriority="63" w:unhideWhenUsed="0"/>
+    <w:lsdException w:name="Medium Shading 2 Accent 4" w:semiHidden="0" w:uiPriority="64" w:unhideWhenUsed="0"/>
+    <w:lsdException w:name="Medium List 1 Accent 4" w:semiHidden="0" w:uiPriority="65" w:unhideWhenUsed="0"/>
+    <w:lsdException w:name="Medium List 2 Accent 4" w:semiHidden="0" w:uiPriority="66" w:unhideWhenUsed="0"/>
+    <w:lsdException w:name="Medium Grid 1 Accent 4" w:semiHidden="0" w:uiPriority="67" w:unhideWhenUsed="0"/>
+    <w:lsdException w:name="Medium Grid 2 Accent 4" w:semiHidden="0" w:uiPriority="68" w:unhideWhenUsed="0"/>
+    <w:lsdException w:name="Medium Grid 3 Accent 4" w:semiHidden="0" w:uiPriority="69" w:unhideWhenUsed="0"/>
+    <w:lsdException w:name="Dark List Accent 4" w:semiHidden="0" w:uiPriority="70" w:unhideWhenUsed="0"/>
+    <w:lsdException w:name="Colorful Shading Accent 4" w:semiHidden="0" w:uiPriority="71" w:unhideWhenUsed="0"/>
+    <w:lsdException w:name="Colorful List Accent 4" w:semiHidden="0" w:uiPriority="72" w:unhideWhenUsed="0"/>
+    <w:lsdException w:name="Colorful Grid Accent 4" w:semiHidden="0" w:uiPriority="73" w:unhideWhenUsed="0"/>
+    <w:lsdException w:name="Light Shading Accent 5" w:semiHidden="0" w:uiPriority="60" w:unhideWhenUsed="0"/>
+    <w:lsdException w:name="Light List Accent 5" w:semiHidden="0" w:uiPriority="61" w:unhideWhenUsed="0"/>
+    <w:lsdException w:name="Light Grid Accent 5" w:semiHidden="0" w:uiPriority="62" w:unhideWhenUsed="0"/>
+    <w:lsdException w:name="Medium Shading 1 Accent 5" w:semiHidden="0" w:uiPriority="63" w:unhideWhenUsed="0"/>
+    <w:lsdException w:name="Medium Shading 2 Accent 5" w:semiHidden="0" w:uiPriority="64" w:unhideWhenUsed="0"/>
+    <w:lsdException w:name="Medium List 1 Accent 5" w:semiHidden="0" w:uiPriority="65" w:unhideWhenUsed="0"/>
+    <w:lsdException w:name="Medium List 2 Accent 5" w:semiHidden="0" w:uiPriority="66" w:unhideWhenUsed="0"/>
+    <w:lsdException w:name="Medium Grid 1 Accent 5" w:semiHidden="0" w:uiPriority="67" w:unhideWhenUsed="0"/>
+    <w:lsdException w:name="Medium Grid 2 Accent 5" w:semiHidden="0" w:uiPriority="68" w:unhideWhenUsed="0"/>
+    <w:lsdException w:name="Medium Grid 3 Accent 5" w:semiHidden="0" w:uiPriority="69" w:unhideWhenUsed="0"/>
+    <w:lsdException w:name="Dark List Accent 5" w:semiHidden="0" w:uiPriority="70" w:unhideWhenUsed="0"/>
+    <w:lsdException w:name="Colorful Shading Accent 5" w:semiHidden="0" w:uiPriority="71" w:unhideWhenUsed="0"/>
+    <w:lsdException w:name="Colorful List Accent 5" w:semiHidden="0" w:uiPriority="72" w:unhideWhenUsed="0"/>
+    <w:lsdException w:name="Colorful Grid Accent 5" w:semiHidden="0" w:uiPriority="73" w:unhideWhenUsed="0"/>
+    <w:lsdException w:name="Light Shading Accent 6" w:semiHidden="0" w:uiPriority="60" w:unhideWhenUsed="0"/>
+    <w:lsdException w:name="Light List Accent 6" w:semiHidden="0" w:uiPriority="61" w:unhideWhenUsed="0"/>
+    <w:lsdException w:name="Light Grid Accent 6" w:semiHidden="0" w:uiPriority="62" w:unhideWhenUsed="0"/>
+    <w:lsdException w:name="Medium Shading 1 Accent 6" w:semiHidden="0" w:uiPriority="63" w:unhideWhenUsed="0"/>
+    <w:lsdException w:name="Medium Shading 2 Accent 6" w:semiHidden="0" w:uiPriority="64" w:unhideWhenUsed="0"/>
+    <w:lsdException w:name="Medium List 1 Accent 6" w:semiHidden="0" w:uiPriority="65" w:unhideWhenUsed="0"/>
+    <w:lsdException w:name="Medium List 2 Accent 6" w:semiHidden="0" w:uiPriority="66" w:unhideWhenUsed="0"/>
+    <w:lsdException w:name="Medium Grid 1 Accent 6" w:semiHidden="0" w:uiPriority="67" w:unhideWhenUsed="0"/>
+    <w:lsdException w:name="Medium Grid 2 Accent 6" w:semiHidden="0" w:uiPriority="68" w:unhideWhenUsed="0"/>
+    <w:lsdException w:name="Medium Grid 3 Accent 6" w:semiHidden="0" w:uiPriority="69" w:unhideWhenUsed="0"/>
+    <w:lsdException w:name="Dark List Accent 6" w:semiHidden="0" w:uiPriority="70" w:unhideWhenUsed="0"/>
+    <w:lsdException w:name="Colorful Shading Accent 6" w:semiHidden="0" w:uiPriority="71" w:unhideWhenUsed="0"/>
+    <w:lsdException w:name="Colorful List Accent 6" w:semiHidden="0" w:uiPriority="72" w:unhideWhenUsed="0"/>
+    <w:lsdException w:name="Colorful Grid Accent 6" w:semiHidden="0" w:uiPriority="73" w:unhideWhenUsed="0"/>
+    <w:lsdException w:name="Subtle Emphasis" w:semiHidden="0" w:uiPriority="19" w:unhideWhenUsed="0" w:qFormat="1"/>
+    <w:lsdException w:name="Intense Emphasis" w:semiHidden="0" w:uiPriority="21" w:unhideWhenUsed="0" w:qFormat="1"/>
+    <w:lsdException w:name="Subtle Reference" w:semiHidden="0" w:uiPriority="31" w:unhideWhenUsed="0" w:qFormat="1"/>
+    <w:lsdException w:name="Intense Reference" w:semiHidden="0" w:uiPriority="32" w:unhideWhenUsed="0" w:qFormat="1"/>
+    <w:lsdException w:name="Book Title" w:semiHidden="0" w:uiPriority="33" w:unhideWhenUsed="0" w:qFormat="1"/>
+    <w:lsdException w:name="Bibliography" w:uiPriority="37"/>
+    <w:lsdException w:name="TOC Heading" w:uiPriority="39" w:qFormat="1"/>
   </w:latentStyles>
   <w:style w:type="paragraph" w:default="1" w:styleId="Normal">
     <w:name w:val="Normal"/>

</xml_diff>